<commit_message>
report and some new analysis
</commit_message>
<xml_diff>
--- a/doc/Focus Measurement for CHAI optics.docx
+++ b/doc/Focus Measurement for CHAI optics.docx
@@ -1,6 +1,6 @@
 
 <file path=word/document.xml><?xml version="1.0" encoding="utf-8"?>
-<w:document xmlns:wpc="http://schemas.microsoft.com/office/word/2010/wordprocessingCanvas" xmlns:cx="http://schemas.microsoft.com/office/drawing/2014/chartex" xmlns:cx1="http://schemas.microsoft.com/office/drawing/2015/9/8/chartex" xmlns:cx2="http://schemas.microsoft.com/office/drawing/2015/10/21/chartex" xmlns:cx3="http://schemas.microsoft.com/office/drawing/2016/5/9/chartex" xmlns:cx4="http://schemas.microsoft.com/office/drawing/2016/5/10/chartex" xmlns:cx5="http://schemas.microsoft.com/office/drawing/2016/5/11/chartex" xmlns:cx6="http://schemas.microsoft.com/office/drawing/2016/5/12/chartex" xmlns:cx7="http://schemas.microsoft.com/office/drawing/2016/5/13/chartex" xmlns:cx8="http://schemas.microsoft.com/office/drawing/2016/5/14/chartex" xmlns:mc="http://schemas.openxmlformats.org/markup-compatibility/2006" xmlns:aink="http://schemas.microsoft.com/office/drawing/2016/ink" xmlns:am3d="http://schemas.microsoft.com/office/drawing/2017/model3d" xmlns:o="urn:schemas-microsoft-com:office:office" xmlns:oel="http://schemas.microsoft.com/office/2019/extlst" xmlns:r="http://schemas.openxmlformats.org/officeDocument/2006/relationships" xmlns:m="http://schemas.openxmlformats.org/officeDocument/2006/math" xmlns:v="urn:schemas-microsoft-com:vml" xmlns:wp14="http://schemas.microsoft.com/office/word/2010/wordprocessingDrawing" xmlns:wp="http://schemas.openxmlformats.org/drawingml/2006/wordprocessingDrawing" xmlns:w10="urn:schemas-microsoft-com:office:word" xmlns:w="http://schemas.openxmlformats.org/wordprocessingml/2006/main" xmlns:w14="http://schemas.microsoft.com/office/word/2010/wordml" xmlns:w15="http://schemas.microsoft.com/office/word/2012/wordml" xmlns:w16cex="http://schemas.microsoft.com/office/word/2018/wordml/cex" xmlns:w16cid="http://schemas.microsoft.com/office/word/2016/wordml/cid" xmlns:w16="http://schemas.microsoft.com/office/word/2018/wordml" xmlns:w16sdtdh="http://schemas.microsoft.com/office/word/2020/wordml/sdtdatahash" xmlns:w16se="http://schemas.microsoft.com/office/word/2015/wordml/symex" xmlns:wpg="http://schemas.microsoft.com/office/word/2010/wordprocessingGroup" xmlns:wpi="http://schemas.microsoft.com/office/word/2010/wordprocessingInk" xmlns:wne="http://schemas.microsoft.com/office/word/2006/wordml" xmlns:wps="http://schemas.microsoft.com/office/word/2010/wordprocessingShape" mc:Ignorable="w14 w15 w16se w16cid w16 w16cex w16sdtdh wp14">
+<w:document xmlns:wpc="http://schemas.microsoft.com/office/word/2010/wordprocessingCanvas" xmlns:cx="http://schemas.microsoft.com/office/drawing/2014/chartex" xmlns:cx1="http://schemas.microsoft.com/office/drawing/2015/9/8/chartex" xmlns:cx2="http://schemas.microsoft.com/office/drawing/2015/10/21/chartex" xmlns:cx3="http://schemas.microsoft.com/office/drawing/2016/5/9/chartex" xmlns:cx4="http://schemas.microsoft.com/office/drawing/2016/5/10/chartex" xmlns:cx5="http://schemas.microsoft.com/office/drawing/2016/5/11/chartex" xmlns:cx6="http://schemas.microsoft.com/office/drawing/2016/5/12/chartex" xmlns:cx7="http://schemas.microsoft.com/office/drawing/2016/5/13/chartex" xmlns:cx8="http://schemas.microsoft.com/office/drawing/2016/5/14/chartex" xmlns:mc="http://schemas.openxmlformats.org/markup-compatibility/2006" xmlns:aink="http://schemas.microsoft.com/office/drawing/2016/ink" xmlns:am3d="http://schemas.microsoft.com/office/drawing/2017/model3d" xmlns:o="urn:schemas-microsoft-com:office:office" xmlns:oel="http://schemas.microsoft.com/office/2019/extlst" xmlns:r="http://schemas.openxmlformats.org/officeDocument/2006/relationships" xmlns:m="http://schemas.openxmlformats.org/officeDocument/2006/math" xmlns:v="urn:schemas-microsoft-com:vml" xmlns:wp14="http://schemas.microsoft.com/office/word/2010/wordprocessingDrawing" xmlns:wp="http://schemas.openxmlformats.org/drawingml/2006/wordprocessingDrawing" xmlns:w10="urn:schemas-microsoft-com:office:word" xmlns:w="http://schemas.openxmlformats.org/wordprocessingml/2006/main" xmlns:w14="http://schemas.microsoft.com/office/word/2010/wordml" xmlns:w15="http://schemas.microsoft.com/office/word/2012/wordml" xmlns:w16cex="http://schemas.microsoft.com/office/word/2018/wordml/cex" xmlns:w16cid="http://schemas.microsoft.com/office/word/2016/wordml/cid" xmlns:w16="http://schemas.microsoft.com/office/word/2018/wordml" xmlns:w16du="http://schemas.microsoft.com/office/word/2023/wordml/word16du" xmlns:w16sdtdh="http://schemas.microsoft.com/office/word/2020/wordml/sdtdatahash" xmlns:w16se="http://schemas.microsoft.com/office/word/2015/wordml/symex" xmlns:wpg="http://schemas.microsoft.com/office/word/2010/wordprocessingGroup" xmlns:wpi="http://schemas.microsoft.com/office/word/2010/wordprocessingInk" xmlns:wne="http://schemas.microsoft.com/office/word/2006/wordml" xmlns:wps="http://schemas.microsoft.com/office/word/2010/wordprocessingShape" mc:Ignorable="w14 w15 w16se w16cid w16 w16cex w16sdtdh w16du wp14">
   <w:body>
     <w:p>
       <w:pPr>
@@ -31,6 +31,11 @@
     </w:p>
     <w:p>
       <w:pPr>
+        <w:pStyle w:val="ListParagraph"/>
+        <w:numPr>
+          <w:ilvl w:val="0"/>
+          <w:numId w:val="4"/>
+        </w:numPr>
         <w:rPr>
           <w:rFonts w:ascii="Calibri" w:hAnsi="Calibri" w:cs="Calibri"/>
           <w:b/>
@@ -1713,7 +1718,7 @@
           <w:lang w:val="en-US"/>
         </w:rPr>
         <w:drawing>
-          <wp:inline distT="0" distB="0" distL="0" distR="0" wp14:anchorId="4C39DAE4" wp14:editId="71C40AD0">
+          <wp:inline distT="0" distB="0" distL="0" distR="0" wp14:anchorId="4C39DAE4" wp14:editId="72EA9B3E">
             <wp:extent cx="4781550" cy="1878504"/>
             <wp:effectExtent l="0" t="0" r="0" b="7620"/>
             <wp:docPr id="480603276" name="Picture 1" descr="A diagram of a graph&#10;&#10;Description automatically generated with medium confidence"/>
@@ -1736,7 +1741,7 @@
                   <pic:spPr>
                     <a:xfrm>
                       <a:off x="0" y="0"/>
-                      <a:ext cx="4786000" cy="1880252"/>
+                      <a:ext cx="4781550" cy="1878504"/>
                     </a:xfrm>
                     <a:prstGeom prst="rect">
                       <a:avLst/>
@@ -1823,6 +1828,11 @@
     </w:p>
     <w:p>
       <w:pPr>
+        <w:pStyle w:val="ListParagraph"/>
+        <w:numPr>
+          <w:ilvl w:val="0"/>
+          <w:numId w:val="4"/>
+        </w:numPr>
         <w:rPr>
           <w:rFonts w:ascii="Calibri" w:hAnsi="Calibri" w:cs="Calibri"/>
           <w:b/>
@@ -2019,91 +2029,106 @@
       </w:r>
       <w:r>
         <w:rPr>
-          <w:rFonts w:ascii="Calibri" w:hAnsi="Calibri" w:cs="Calibri"/>
-          <w:lang w:val="en-US"/>
-        </w:rPr>
-        <w:t>Tuning the distance between the feedhorn and the optics until the maximum power is measured</w:t>
-      </w:r>
-      <w:r>
-        <w:rPr>
-          <w:rFonts w:ascii="Calibri" w:hAnsi="Calibri" w:cs="Calibri" w:hint="eastAsia"/>
-          <w:lang w:val="en-US"/>
-        </w:rPr>
-        <w:t xml:space="preserve">, we consider the point is the best focus. </w:t>
-      </w:r>
-      <w:r>
-        <w:rPr>
-          <w:rFonts w:ascii="Calibri" w:hAnsi="Calibri" w:cs="Calibri" w:hint="eastAsia"/>
-          <w:lang w:val="en-US"/>
-        </w:rPr>
-        <w:t xml:space="preserve">Fig. </w:t>
-      </w:r>
-      <w:r>
-        <w:rPr>
-          <w:rFonts w:ascii="Calibri" w:hAnsi="Calibri" w:cs="Calibri" w:hint="eastAsia"/>
-          <w:lang w:val="en-US"/>
-        </w:rPr>
-        <w:t>4</w:t>
-      </w:r>
-      <w:r>
-        <w:rPr>
-          <w:rFonts w:ascii="Calibri" w:hAnsi="Calibri" w:cs="Calibri"/>
-          <w:lang w:val="en-US"/>
-        </w:rPr>
-        <w:t xml:space="preserve"> </w:t>
-      </w:r>
-      <w:r>
-        <w:rPr>
-          <w:rFonts w:ascii="Calibri" w:hAnsi="Calibri" w:cs="Calibri" w:hint="eastAsia"/>
-          <w:lang w:val="en-US"/>
-        </w:rPr>
-        <w:t xml:space="preserve">illustrates the simulation results depicting the variation in the best focus point with </w:t>
-      </w:r>
-      <w:r>
-        <w:rPr>
-          <w:rFonts w:ascii="Calibri" w:hAnsi="Calibri" w:cs="Calibri"/>
-          <w:lang w:val="en-US"/>
-        </w:rPr>
-        <w:t>respect</w:t>
-      </w:r>
-      <w:r>
-        <w:rPr>
-          <w:rFonts w:ascii="Calibri" w:hAnsi="Calibri" w:cs="Calibri" w:hint="eastAsia"/>
-          <w:lang w:val="en-US"/>
-        </w:rPr>
-        <w:t xml:space="preserve"> to different separation distance between the source and detector.</w:t>
-      </w:r>
-      <w:r>
-        <w:rPr>
-          <w:rFonts w:ascii="Calibri" w:hAnsi="Calibri" w:cs="Calibri" w:hint="eastAsia"/>
-          <w:lang w:val="en-US"/>
-        </w:rPr>
-        <w:t xml:space="preserve"> </w:t>
-      </w:r>
-      <w:r>
-        <w:rPr>
-          <w:rFonts w:ascii="Calibri" w:hAnsi="Calibri" w:cs="Calibri" w:hint="eastAsia"/>
-          <w:lang w:val="en-US"/>
-        </w:rPr>
-        <w:t xml:space="preserve">Then the optimal feedhorn position </w:t>
+          <w:rFonts w:ascii="Calibri" w:hAnsi="Calibri" w:cs="Calibri" w:hint="eastAsia"/>
+          <w:lang w:val="en-US"/>
+        </w:rPr>
+        <w:t xml:space="preserve">Fig. 4 illustrates the relationship between the beam peak power and the feedhorn </w:t>
+      </w:r>
+      <w:r>
+        <w:rPr>
+          <w:rFonts w:ascii="Calibri" w:hAnsi="Calibri" w:cs="Calibri"/>
+          <w:lang w:val="en-US"/>
+        </w:rPr>
+        <w:t>positio</w:t>
+      </w:r>
+      <w:r>
+        <w:rPr>
+          <w:rFonts w:ascii="Calibri" w:hAnsi="Calibri" w:cs="Calibri" w:hint="eastAsia"/>
+          <w:lang w:val="en-US"/>
+        </w:rPr>
+        <w:t xml:space="preserve">n offsets, also </w:t>
+      </w:r>
+      <w:r>
+        <w:rPr>
+          <w:rFonts w:ascii="Calibri" w:hAnsi="Calibri" w:cs="Calibri"/>
+          <w:lang w:val="en-US"/>
+        </w:rPr>
+        <w:t>depicts</w:t>
+      </w:r>
+      <w:r>
+        <w:rPr>
+          <w:rFonts w:ascii="Calibri" w:hAnsi="Calibri" w:cs="Calibri" w:hint="eastAsia"/>
+          <w:lang w:val="en-US"/>
+        </w:rPr>
+        <w:t xml:space="preserve"> the variations of the best focus point with respect to different source-detector separations. </w:t>
       </w:r>
     </w:p>
     <w:p>
       <w:pPr>
+        <w:rPr>
+          <w:rFonts w:ascii="Calibri" w:hAnsi="Calibri" w:cs="Calibri" w:hint="eastAsia"/>
+          <w:lang w:val="en-US"/>
+        </w:rPr>
+      </w:pPr>
+      <w:r>
+        <w:rPr>
+          <w:rFonts w:ascii="Calibri" w:hAnsi="Calibri" w:cs="Calibri" w:hint="eastAsia"/>
+          <w:lang w:val="en-US"/>
+        </w:rPr>
+        <w:t xml:space="preserve">The best focus point for a given source-detector distance can be found by tuning the feedhorn position along the optical axis, until the maximum power is measured. </w:t>
+      </w:r>
+      <w:r>
+        <w:rPr>
+          <w:rFonts w:ascii="Calibri" w:hAnsi="Calibri" w:cs="Calibri" w:hint="eastAsia"/>
+          <w:lang w:val="en-US"/>
+        </w:rPr>
+        <w:t>T</w:t>
+      </w:r>
+      <w:r>
+        <w:rPr>
+          <w:rFonts w:ascii="Calibri" w:hAnsi="Calibri" w:cs="Calibri" w:hint="eastAsia"/>
+          <w:lang w:val="en-US"/>
+        </w:rPr>
+        <w:t xml:space="preserve">he optimal mounting position of the horn for the CHAI receiver can be </w:t>
+      </w:r>
+      <w:proofErr w:type="gramStart"/>
+      <w:r>
+        <w:rPr>
+          <w:rFonts w:ascii="Calibri" w:hAnsi="Calibri" w:cs="Calibri" w:hint="eastAsia"/>
+          <w:lang w:val="en-US"/>
+        </w:rPr>
+        <w:t xml:space="preserve">calculated </w:t>
+      </w:r>
+      <w:r>
+        <w:rPr>
+          <w:rFonts w:ascii="Calibri" w:hAnsi="Calibri" w:cs="Calibri" w:hint="eastAsia"/>
+          <w:lang w:val="en-US"/>
+        </w:rPr>
+        <w:t>by</w:t>
+      </w:r>
+      <w:proofErr w:type="gramEnd"/>
+      <w:r>
+        <w:rPr>
+          <w:rFonts w:ascii="Calibri" w:hAnsi="Calibri" w:cs="Calibri" w:hint="eastAsia"/>
+          <w:lang w:val="en-US"/>
+        </w:rPr>
+        <w:t xml:space="preserve"> numerically.</w:t>
+      </w:r>
+    </w:p>
+    <w:p>
+      <w:pPr>
         <w:keepNext/>
         <w:jc w:val="center"/>
       </w:pPr>
       <w:r>
         <w:rPr>
-          <w:rFonts w:ascii="Calibri" w:hAnsi="Calibri" w:cs="Calibri"/>
           <w:noProof/>
-          <w:lang w:val="en-US"/>
         </w:rPr>
         <w:drawing>
-          <wp:inline distT="0" distB="0" distL="0" distR="0" wp14:anchorId="32698ADB" wp14:editId="407A669D">
-            <wp:extent cx="5095875" cy="2205804"/>
-            <wp:effectExtent l="0" t="0" r="0" b="4445"/>
-            <wp:docPr id="1000890820" name="Picture 1" descr="A graph with colored lines and numbers&#10;&#10;Description automatically generated"/>
+          <wp:inline distT="0" distB="0" distL="0" distR="0" wp14:anchorId="619BD502" wp14:editId="4B641B99">
+            <wp:extent cx="5186477" cy="2245022"/>
+            <wp:effectExtent l="0" t="0" r="0" b="3175"/>
+            <wp:docPr id="422096863" name="Picture 1" descr="A graph with colored lines and numbers&#10;&#10;Description automatically generated"/>
             <wp:cNvGraphicFramePr>
               <a:graphicFrameLocks xmlns:a="http://schemas.openxmlformats.org/drawingml/2006/main" noChangeAspect="1"/>
             </wp:cNvGraphicFramePr>
@@ -2111,7 +2136,7 @@
               <a:graphicData uri="http://schemas.openxmlformats.org/drawingml/2006/picture">
                 <pic:pic xmlns:pic="http://schemas.openxmlformats.org/drawingml/2006/picture">
                   <pic:nvPicPr>
-                    <pic:cNvPr id="1000890820" name="Picture 1" descr="A graph with colored lines and numbers&#10;&#10;Description automatically generated"/>
+                    <pic:cNvPr id="422096863" name="Picture 1" descr="A graph with colored lines and numbers&#10;&#10;Description automatically generated"/>
                     <pic:cNvPicPr/>
                   </pic:nvPicPr>
                   <pic:blipFill>
@@ -2123,7 +2148,7 @@
                   <pic:spPr>
                     <a:xfrm>
                       <a:off x="0" y="0"/>
-                      <a:ext cx="5104974" cy="2209743"/>
+                      <a:ext cx="5195248" cy="2248819"/>
                     </a:xfrm>
                     <a:prstGeom prst="rect">
                       <a:avLst/>
@@ -2178,40 +2203,137 @@
     </w:p>
     <w:p>
       <w:pPr>
-        <w:rPr>
-          <w:rFonts w:ascii="Calibri" w:hAnsi="Calibri" w:cs="Calibri"/>
-          <w:lang w:val="en-US"/>
-        </w:rPr>
-      </w:pPr>
-      <w:r>
-        <w:rPr>
-          <w:rFonts w:ascii="Calibri" w:hAnsi="Calibri" w:cs="Calibri" w:hint="eastAsia"/>
-          <w:lang w:val="en-US"/>
-        </w:rPr>
-        <w:t xml:space="preserve">can be </w:t>
-      </w:r>
-      <w:r>
-        <w:rPr>
-          <w:rFonts w:ascii="Calibri" w:hAnsi="Calibri" w:cs="Calibri"/>
-          <w:lang w:val="en-US"/>
-        </w:rPr>
-        <w:t>calculated theoretically</w:t>
-      </w:r>
-      <w:r>
-        <w:rPr>
-          <w:rFonts w:ascii="Calibri" w:hAnsi="Calibri" w:cs="Calibri" w:hint="eastAsia"/>
-          <w:lang w:val="en-US"/>
-        </w:rPr>
-        <w:t xml:space="preserve">. </w:t>
+        <w:pStyle w:val="ListParagraph"/>
+        <w:numPr>
+          <w:ilvl w:val="0"/>
+          <w:numId w:val="5"/>
+        </w:numPr>
+        <w:rPr>
+          <w:rFonts w:ascii="Calibri" w:hAnsi="Calibri" w:cs="Calibri"/>
+          <w:b/>
+          <w:bCs/>
+          <w:lang w:val="en-US"/>
+        </w:rPr>
+      </w:pPr>
+      <w:r>
+        <w:rPr>
+          <w:rFonts w:ascii="Calibri" w:hAnsi="Calibri" w:cs="Calibri" w:hint="eastAsia"/>
+          <w:b/>
+          <w:bCs/>
+          <w:lang w:val="en-US"/>
+        </w:rPr>
+        <w:lastRenderedPageBreak/>
+        <w:t xml:space="preserve">Approximate </w:t>
+      </w:r>
+      <w:r>
+        <w:rPr>
+          <w:rFonts w:ascii="Calibri" w:hAnsi="Calibri" w:cs="Calibri" w:hint="eastAsia"/>
+          <w:b/>
+          <w:bCs/>
+          <w:lang w:val="en-US"/>
+        </w:rPr>
+        <w:t>Parabolic relationship</w:t>
+      </w:r>
+      <w:r>
+        <w:rPr>
+          <w:rFonts w:ascii="Calibri" w:hAnsi="Calibri" w:cs="Calibri" w:hint="eastAsia"/>
+          <w:b/>
+          <w:bCs/>
+          <w:lang w:val="en-US"/>
+        </w:rPr>
+        <w:t xml:space="preserve"> between peak power and </w:t>
+      </w:r>
+      <w:r>
+        <w:rPr>
+          <w:rFonts w:ascii="Calibri" w:hAnsi="Calibri" w:cs="Calibri" w:hint="eastAsia"/>
+          <w:b/>
+          <w:bCs/>
+          <w:lang w:val="en-US"/>
+        </w:rPr>
+        <w:t>feedhorn</w:t>
+      </w:r>
+      <w:r>
+        <w:rPr>
+          <w:rFonts w:ascii="Calibri" w:hAnsi="Calibri" w:cs="Calibri" w:hint="eastAsia"/>
+          <w:b/>
+          <w:bCs/>
+          <w:lang w:val="en-US"/>
+        </w:rPr>
+        <w:t xml:space="preserve"> </w:t>
+      </w:r>
+      <w:r>
+        <w:rPr>
+          <w:rFonts w:ascii="Calibri" w:hAnsi="Calibri" w:cs="Calibri"/>
+          <w:b/>
+          <w:bCs/>
+          <w:lang w:val="en-US"/>
+        </w:rPr>
+        <w:t>offset.</w:t>
       </w:r>
     </w:p>
     <w:p>
       <w:pPr>
         <w:rPr>
-          <w:rFonts w:ascii="Calibri" w:hAnsi="Calibri" w:cs="Calibri"/>
-          <w:lang w:val="en-US"/>
-        </w:rPr>
-      </w:pPr>
+          <w:rFonts w:ascii="Calibri" w:hAnsi="Calibri" w:cs="Calibri" w:hint="eastAsia"/>
+          <w:lang w:val="en-US"/>
+        </w:rPr>
+      </w:pPr>
+      <w:r>
+        <w:rPr>
+          <w:rFonts w:ascii="Calibri" w:hAnsi="Calibri" w:cs="Calibri" w:hint="eastAsia"/>
+          <w:lang w:val="en-US"/>
+        </w:rPr>
+        <w:t xml:space="preserve">Directly and precisely measuring the best focus point is </w:t>
+      </w:r>
+      <w:r>
+        <w:rPr>
+          <w:rFonts w:ascii="Calibri" w:hAnsi="Calibri" w:cs="Calibri"/>
+          <w:lang w:val="en-US"/>
+        </w:rPr>
+        <w:t>virtually unattainable</w:t>
+      </w:r>
+      <w:r>
+        <w:rPr>
+          <w:rFonts w:ascii="Calibri" w:hAnsi="Calibri" w:cs="Calibri" w:hint="eastAsia"/>
+          <w:lang w:val="en-US"/>
+        </w:rPr>
+        <w:t xml:space="preserve">, with the horn offset of 0.5mm from the optimal position, </w:t>
+      </w:r>
+      <w:r>
+        <w:rPr>
+          <w:rFonts w:ascii="Calibri" w:hAnsi="Calibri" w:cs="Calibri"/>
+          <w:lang w:val="en-US"/>
+        </w:rPr>
+        <w:t xml:space="preserve">the power </w:t>
+      </w:r>
+      <w:r>
+        <w:rPr>
+          <w:rFonts w:ascii="Calibri" w:hAnsi="Calibri" w:cs="Calibri" w:hint="eastAsia"/>
+          <w:lang w:val="en-US"/>
+        </w:rPr>
+        <w:t xml:space="preserve">of beam peak </w:t>
+      </w:r>
+      <w:r>
+        <w:rPr>
+          <w:rFonts w:ascii="Calibri" w:hAnsi="Calibri" w:cs="Calibri"/>
+          <w:lang w:val="en-US"/>
+        </w:rPr>
+        <w:t>undergoes a mere 0.15</w:t>
+      </w:r>
+      <w:r>
+        <w:rPr>
+          <w:rFonts w:ascii="Calibri" w:hAnsi="Calibri" w:cs="Calibri" w:hint="eastAsia"/>
+          <w:lang w:val="en-US"/>
+        </w:rPr>
+        <w:t xml:space="preserve">% </w:t>
+      </w:r>
+      <w:r>
+        <w:rPr>
+          <w:rFonts w:ascii="Calibri" w:hAnsi="Calibri" w:cs="Calibri"/>
+          <w:lang w:val="en-US"/>
+        </w:rPr>
+        <w:t>change.</w:t>
+      </w:r>
     </w:p>
     <w:p>
       <w:pPr>
@@ -2221,7 +2343,7 @@
           <w:numId w:val="2"/>
         </w:numPr>
         <w:rPr>
-          <w:rFonts w:ascii="Calibri" w:hAnsi="Calibri" w:cs="Calibri" w:hint="eastAsia"/>
+          <w:rFonts w:ascii="Calibri" w:hAnsi="Calibri" w:cs="Calibri"/>
           <w:b/>
           <w:bCs/>
           <w:lang w:val="en-US"/>
@@ -2234,7 +2356,6 @@
           <w:bCs/>
           <w:lang w:val="en-US"/>
         </w:rPr>
-        <w:lastRenderedPageBreak/>
         <w:t>Effect of the inaccuracy of feedhorn beam size</w:t>
       </w:r>
     </w:p>
@@ -2264,51 +2385,80 @@
           <w:rFonts w:ascii="Calibri" w:hAnsi="Calibri" w:cs="Calibri" w:hint="eastAsia"/>
           <w:lang w:val="en-US"/>
         </w:rPr>
-        <w:t>beam size changes don</w:t>
-      </w:r>
-      <w:r>
-        <w:rPr>
-          <w:rFonts w:ascii="Calibri" w:hAnsi="Calibri" w:cs="Calibri"/>
-          <w:lang w:val="en-US"/>
-        </w:rPr>
-        <w:t>’</w:t>
-      </w:r>
-      <w:r>
-        <w:rPr>
-          <w:rFonts w:ascii="Calibri" w:hAnsi="Calibri" w:cs="Calibri" w:hint="eastAsia"/>
-          <w:lang w:val="en-US"/>
-        </w:rPr>
-        <w:t xml:space="preserve">t impact the beam focus measuring, see Fig. 5. But the </w:t>
-      </w:r>
-      <w:proofErr w:type="spellStart"/>
-      <w:r>
-        <w:rPr>
-          <w:rFonts w:ascii="Calibri" w:hAnsi="Calibri" w:cs="Calibri" w:hint="eastAsia"/>
-          <w:lang w:val="en-US"/>
-        </w:rPr>
-        <w:t>curv</w:t>
-      </w:r>
-      <w:proofErr w:type="spellEnd"/>
+        <w:t>beam size changes do</w:t>
+      </w:r>
+      <w:r>
+        <w:rPr>
+          <w:rFonts w:ascii="Calibri" w:hAnsi="Calibri" w:cs="Calibri" w:hint="eastAsia"/>
+          <w:lang w:val="en-US"/>
+        </w:rPr>
+        <w:t xml:space="preserve"> no</w:t>
+      </w:r>
+      <w:r>
+        <w:rPr>
+          <w:rFonts w:ascii="Calibri" w:hAnsi="Calibri" w:cs="Calibri" w:hint="eastAsia"/>
+          <w:lang w:val="en-US"/>
+        </w:rPr>
+        <w:t xml:space="preserve">t impact the beam focus measuring, see Fig. 5. </w:t>
+      </w:r>
+      <w:r>
+        <w:rPr>
+          <w:rFonts w:ascii="Calibri" w:hAnsi="Calibri" w:cs="Calibri" w:hint="eastAsia"/>
+          <w:lang w:val="en-US"/>
+        </w:rPr>
+        <w:t xml:space="preserve"> We also can see that </w:t>
+      </w:r>
+      <w:r>
+        <w:rPr>
+          <w:rFonts w:ascii="Calibri" w:hAnsi="Calibri" w:cs="Calibri" w:hint="eastAsia"/>
+          <w:lang w:val="en-US"/>
+        </w:rPr>
+        <w:t>for a smaller input beam</w:t>
+      </w:r>
+      <w:r>
+        <w:rPr>
+          <w:rFonts w:ascii="Calibri" w:hAnsi="Calibri" w:cs="Calibri" w:hint="eastAsia"/>
+          <w:lang w:val="en-US"/>
+        </w:rPr>
+        <w:t xml:space="preserve"> </w:t>
+      </w:r>
+      <w:r>
+        <w:rPr>
+          <w:rFonts w:ascii="Calibri" w:hAnsi="Calibri" w:cs="Calibri" w:hint="eastAsia"/>
+          <w:lang w:val="en-US"/>
+        </w:rPr>
+        <w:t>waist</w:t>
+      </w:r>
+      <w:r>
+        <w:rPr>
+          <w:rFonts w:ascii="Calibri" w:hAnsi="Calibri" w:cs="Calibri" w:hint="eastAsia"/>
+          <w:lang w:val="en-US"/>
+        </w:rPr>
+        <w:t xml:space="preserve"> size</w:t>
+      </w:r>
+      <w:r>
+        <w:rPr>
+          <w:rFonts w:ascii="Calibri" w:hAnsi="Calibri" w:cs="Calibri" w:hint="eastAsia"/>
+          <w:lang w:val="en-US"/>
+        </w:rPr>
+        <w:t xml:space="preserve"> the detected power converges faster with adjusting the feedhorn position. </w:t>
+      </w:r>
     </w:p>
     <w:p>
       <w:pPr>
+        <w:keepNext/>
         <w:jc w:val="center"/>
-        <w:rPr>
-          <w:rFonts w:ascii="Calibri" w:hAnsi="Calibri" w:cs="Calibri"/>
-          <w:lang w:val="en-US"/>
-        </w:rPr>
       </w:pPr>
       <w:r>
         <w:rPr>
           <w:rFonts w:ascii="Calibri" w:hAnsi="Calibri" w:cs="Calibri"/>
           <w:noProof/>
-          <w:lang w:val="en-US"/>
         </w:rPr>
         <w:drawing>
-          <wp:inline distT="0" distB="0" distL="0" distR="0" wp14:anchorId="15D99834" wp14:editId="3BAF261A">
-            <wp:extent cx="4054067" cy="1752600"/>
-            <wp:effectExtent l="0" t="0" r="3810" b="0"/>
-            <wp:docPr id="1757132917" name="Picture 1" descr="A diagram of a graph&#10;&#10;Description automatically generated"/>
+          <wp:inline distT="0" distB="0" distL="0" distR="0" wp14:anchorId="3AC5F0A1" wp14:editId="77EC8B20">
+            <wp:extent cx="4454957" cy="1958977"/>
+            <wp:effectExtent l="0" t="0" r="3175" b="3175"/>
+            <wp:docPr id="667771705" name="Picture 1" descr="A graph with colored lines and numbers&#10;&#10;Description automatically generated"/>
             <wp:cNvGraphicFramePr>
               <a:graphicFrameLocks xmlns:a="http://schemas.openxmlformats.org/drawingml/2006/main" noChangeAspect="1"/>
             </wp:cNvGraphicFramePr>
@@ -2316,7 +2466,7 @@
               <a:graphicData uri="http://schemas.openxmlformats.org/drawingml/2006/picture">
                 <pic:pic xmlns:pic="http://schemas.openxmlformats.org/drawingml/2006/picture">
                   <pic:nvPicPr>
-                    <pic:cNvPr id="1757132917" name="Picture 1" descr="A diagram of a graph&#10;&#10;Description automatically generated"/>
+                    <pic:cNvPr id="667771705" name="Picture 1" descr="A graph with colored lines and numbers&#10;&#10;Description automatically generated"/>
                     <pic:cNvPicPr/>
                   </pic:nvPicPr>
                   <pic:blipFill>
@@ -2328,7 +2478,7 @@
                   <pic:spPr>
                     <a:xfrm>
                       <a:off x="0" y="0"/>
-                      <a:ext cx="4070443" cy="1759680"/>
+                      <a:ext cx="4464710" cy="1963266"/>
                     </a:xfrm>
                     <a:prstGeom prst="rect">
                       <a:avLst/>
@@ -2343,6 +2493,80 @@
     </w:p>
     <w:p>
       <w:pPr>
+        <w:pStyle w:val="Caption"/>
+        <w:jc w:val="center"/>
+        <w:rPr>
+          <w:rFonts w:ascii="Calibri" w:hAnsi="Calibri" w:cs="Calibri"/>
+        </w:rPr>
+      </w:pPr>
+      <w:r>
+        <w:t xml:space="preserve">Figure </w:t>
+      </w:r>
+      <w:r>
+        <w:rPr>
+          <w:rFonts w:hint="eastAsia"/>
+        </w:rPr>
+        <w:t>5</w:t>
+      </w:r>
+      <w:r>
+        <w:rPr>
+          <w:rFonts w:hint="eastAsia"/>
+        </w:rPr>
+        <w:t xml:space="preserve">. The best focus point of the fore-optics with beam waist size of </w:t>
+      </w:r>
+      <w:r>
+        <w:t>2.</w:t>
+      </w:r>
+      <w:r>
+        <w:rPr>
+          <w:rFonts w:hint="eastAsia"/>
+        </w:rPr>
+        <w:t xml:space="preserve">2, </w:t>
+      </w:r>
+      <w:r>
+        <w:t>2.475</w:t>
+      </w:r>
+      <w:r>
+        <w:rPr>
+          <w:rFonts w:hint="eastAsia"/>
+        </w:rPr>
+        <w:t xml:space="preserve">, </w:t>
+      </w:r>
+      <w:r>
+        <w:t>2.75</w:t>
+      </w:r>
+      <w:r>
+        <w:rPr>
+          <w:rFonts w:hint="eastAsia"/>
+        </w:rPr>
+        <w:t>,</w:t>
+      </w:r>
+      <w:r>
+        <w:t xml:space="preserve"> 3.025 </w:t>
+      </w:r>
+      <w:r>
+        <w:rPr>
+          <w:rFonts w:hint="eastAsia"/>
+        </w:rPr>
+        <w:t xml:space="preserve">and </w:t>
+      </w:r>
+      <w:r>
+        <w:t>3.3</w:t>
+      </w:r>
+      <w:r>
+        <w:rPr>
+          <w:rFonts w:hint="eastAsia"/>
+        </w:rPr>
+        <w:t xml:space="preserve"> mm.</w:t>
+      </w:r>
+    </w:p>
+    <w:p>
+      <w:pPr>
+        <w:pStyle w:val="ListParagraph"/>
+        <w:numPr>
+          <w:ilvl w:val="0"/>
+          <w:numId w:val="4"/>
+        </w:numPr>
         <w:rPr>
           <w:rFonts w:ascii="Calibri" w:hAnsi="Calibri" w:cs="Calibri"/>
           <w:b/>
@@ -2357,16 +2581,16 @@
           <w:bCs/>
           <w:lang w:val="en-US"/>
         </w:rPr>
-        <w:t>Experimental</w:t>
-      </w:r>
-      <w:r>
-        <w:rPr>
-          <w:rFonts w:ascii="Calibri" w:hAnsi="Calibri" w:cs="Calibri"/>
+        <w:t>Experimental Setu</w:t>
+      </w:r>
+      <w:r>
+        <w:rPr>
+          <w:rFonts w:ascii="Calibri" w:hAnsi="Calibri" w:cs="Calibri" w:hint="eastAsia"/>
           <w:b/>
           <w:bCs/>
           <w:lang w:val="en-US"/>
         </w:rPr>
-        <w:t xml:space="preserve"> Setup</w:t>
+        <w:t>p</w:t>
       </w:r>
     </w:p>
     <w:p>
@@ -2376,29 +2600,219 @@
           <w:lang w:val="en-US"/>
         </w:rPr>
       </w:pPr>
+      <w:r>
+        <w:rPr>
+          <w:rFonts w:ascii="Calibri" w:hAnsi="Calibri" w:cs="Calibri" w:hint="eastAsia"/>
+          <w:lang w:val="en-US"/>
+        </w:rPr>
+        <w:t xml:space="preserve">The mixer is replaced by a VDI source module. </w:t>
+      </w:r>
+      <w:r>
+        <w:rPr>
+          <w:rFonts w:ascii="Calibri" w:hAnsi="Calibri" w:cs="Calibri"/>
+          <w:lang w:val="en-US"/>
+        </w:rPr>
+        <w:t>The output</w:t>
+      </w:r>
+      <w:r>
+        <w:rPr>
+          <w:rFonts w:ascii="Calibri" w:hAnsi="Calibri" w:cs="Calibri" w:hint="eastAsia"/>
+          <w:lang w:val="en-US"/>
+        </w:rPr>
+        <w:t xml:space="preserve"> beam from the source together with the feedhorn is </w:t>
+      </w:r>
+      <w:r>
+        <w:rPr>
+          <w:rFonts w:ascii="Calibri" w:hAnsi="Calibri" w:cs="Calibri"/>
+          <w:lang w:val="en-US"/>
+        </w:rPr>
+        <w:t>collimated</w:t>
+      </w:r>
+      <w:r>
+        <w:rPr>
+          <w:rFonts w:ascii="Calibri" w:hAnsi="Calibri" w:cs="Calibri" w:hint="eastAsia"/>
+          <w:lang w:val="en-US"/>
+        </w:rPr>
+        <w:t xml:space="preserve"> through the fore-optics</w:t>
+      </w:r>
+      <w:r>
+        <w:rPr>
+          <w:rFonts w:ascii="Calibri" w:hAnsi="Calibri" w:cs="Calibri" w:hint="eastAsia"/>
+          <w:lang w:val="en-US"/>
+        </w:rPr>
+        <w:t>, see Fig.6</w:t>
+      </w:r>
+      <w:r>
+        <w:rPr>
+          <w:rFonts w:ascii="Calibri" w:hAnsi="Calibri" w:cs="Calibri" w:hint="eastAsia"/>
+          <w:lang w:val="en-US"/>
+        </w:rPr>
+        <w:t xml:space="preserve">. A pyroelectric detector is placed at 0.7, 1.0, 1.5, 2 and 2.5 meters away from the fore-optics </w:t>
+      </w:r>
+      <w:r>
+        <w:rPr>
+          <w:rFonts w:ascii="Calibri" w:hAnsi="Calibri" w:cs="Calibri" w:hint="eastAsia"/>
+          <w:lang w:val="en-US"/>
+        </w:rPr>
+        <w:t xml:space="preserve">and </w:t>
+      </w:r>
+      <w:r>
+        <w:rPr>
+          <w:rFonts w:ascii="Calibri" w:hAnsi="Calibri" w:cs="Calibri" w:hint="eastAsia"/>
+          <w:lang w:val="en-US"/>
+        </w:rPr>
+        <w:t>record</w:t>
+      </w:r>
+      <w:r>
+        <w:rPr>
+          <w:rFonts w:ascii="Calibri" w:hAnsi="Calibri" w:cs="Calibri" w:hint="eastAsia"/>
+          <w:lang w:val="en-US"/>
+        </w:rPr>
+        <w:t>s</w:t>
+      </w:r>
+      <w:r>
+        <w:rPr>
+          <w:rFonts w:ascii="Calibri" w:hAnsi="Calibri" w:cs="Calibri" w:hint="eastAsia"/>
+          <w:lang w:val="en-US"/>
+        </w:rPr>
+        <w:t xml:space="preserve"> the beam intensity.</w:t>
+      </w:r>
+      <w:r>
+        <w:rPr>
+          <w:rFonts w:ascii="Calibri" w:hAnsi="Calibri" w:cs="Calibri" w:hint="eastAsia"/>
+          <w:lang w:val="en-US"/>
+        </w:rPr>
+        <w:t xml:space="preserve"> </w:t>
+      </w:r>
+      <w:r>
+        <w:rPr>
+          <w:rFonts w:ascii="Calibri" w:hAnsi="Calibri" w:cs="Calibri" w:hint="eastAsia"/>
+          <w:lang w:val="en-US"/>
+        </w:rPr>
+        <w:t xml:space="preserve"> For short separation distance the </w:t>
+      </w:r>
     </w:p>
     <w:p>
       <w:pPr>
-        <w:rPr>
-          <w:rFonts w:ascii="Calibri" w:hAnsi="Calibri" w:cs="Calibri"/>
-          <w:lang w:val="en-US"/>
-        </w:rPr>
-      </w:pPr>
+        <w:keepNext/>
+        <w:jc w:val="center"/>
+      </w:pPr>
+      <w:r>
+        <w:rPr>
+          <w:noProof/>
+        </w:rPr>
+        <w:drawing>
+          <wp:inline distT="0" distB="0" distL="0" distR="0" wp14:anchorId="4589A543" wp14:editId="56326384">
+            <wp:extent cx="4294022" cy="2414852"/>
+            <wp:effectExtent l="0" t="0" r="0" b="5080"/>
+            <wp:docPr id="783080962" name="Picture 2" descr="A close up of a machine&#10;&#10;Description automatically generated"/>
+            <wp:cNvGraphicFramePr>
+              <a:graphicFrameLocks xmlns:a="http://schemas.openxmlformats.org/drawingml/2006/main" noChangeAspect="1"/>
+            </wp:cNvGraphicFramePr>
+            <a:graphic xmlns:a="http://schemas.openxmlformats.org/drawingml/2006/main">
+              <a:graphicData uri="http://schemas.openxmlformats.org/drawingml/2006/picture">
+                <pic:pic xmlns:pic="http://schemas.openxmlformats.org/drawingml/2006/picture">
+                  <pic:nvPicPr>
+                    <pic:cNvPr id="783080962" name="Picture 2" descr="A close up of a machine&#10;&#10;Description automatically generated"/>
+                    <pic:cNvPicPr/>
+                  </pic:nvPicPr>
+                  <pic:blipFill>
+                    <a:blip r:embed="rId13" cstate="print">
+                      <a:extLst>
+                        <a:ext uri="{28A0092B-C50C-407E-A947-70E740481C1C}">
+                          <a14:useLocalDpi xmlns:a14="http://schemas.microsoft.com/office/drawing/2010/main" val="0"/>
+                        </a:ext>
+                      </a:extLst>
+                    </a:blip>
+                    <a:stretch>
+                      <a:fillRect/>
+                    </a:stretch>
+                  </pic:blipFill>
+                  <pic:spPr>
+                    <a:xfrm>
+                      <a:off x="0" y="0"/>
+                      <a:ext cx="4299006" cy="2417655"/>
+                    </a:xfrm>
+                    <a:prstGeom prst="rect">
+                      <a:avLst/>
+                    </a:prstGeom>
+                  </pic:spPr>
+                </pic:pic>
+              </a:graphicData>
+            </a:graphic>
+          </wp:inline>
+        </w:drawing>
+      </w:r>
     </w:p>
     <w:p>
       <w:pPr>
-        <w:rPr>
-          <w:rFonts w:ascii="Calibri" w:hAnsi="Calibri" w:cs="Calibri"/>
-          <w:lang w:val="en-US"/>
-        </w:rPr>
-      </w:pPr>
-      <w:r>
-        <w:rPr>
-          <w:rFonts w:ascii="Calibri" w:hAnsi="Calibri" w:cs="Calibri" w:hint="eastAsia"/>
-          <w:lang w:val="en-US"/>
-        </w:rPr>
-        <w:t xml:space="preserve">The desired input beam waist location can be deduced by measuring the best focus for the source close to the fore-optics such as 0.7, 1.0 and 2 meters. </w:t>
-      </w:r>
+        <w:pStyle w:val="Caption"/>
+        <w:jc w:val="center"/>
+        <w:rPr>
+          <w:rFonts w:ascii="Calibri" w:hAnsi="Calibri" w:cs="Calibri"/>
+          <w:lang w:val="en-US"/>
+        </w:rPr>
+      </w:pPr>
+      <w:r>
+        <w:t xml:space="preserve">Figure </w:t>
+      </w:r>
+      <w:r>
+        <w:rPr>
+          <w:rFonts w:hint="eastAsia"/>
+        </w:rPr>
+        <w:t>6. Setup of the fore-optics best focus measurement.</w:t>
+      </w:r>
+    </w:p>
+    <w:p>
+      <w:pPr>
+        <w:pStyle w:val="ListParagraph"/>
+        <w:numPr>
+          <w:ilvl w:val="0"/>
+          <w:numId w:val="4"/>
+        </w:numPr>
+        <w:rPr>
+          <w:rFonts w:ascii="Calibri" w:hAnsi="Calibri" w:cs="Calibri"/>
+          <w:b/>
+          <w:bCs/>
+          <w:lang w:val="en-US"/>
+        </w:rPr>
+      </w:pPr>
+      <w:r>
+        <w:rPr>
+          <w:rFonts w:ascii="Calibri" w:hAnsi="Calibri" w:cs="Calibri" w:hint="eastAsia"/>
+          <w:b/>
+          <w:bCs/>
+          <w:lang w:val="en-US"/>
+        </w:rPr>
+        <w:lastRenderedPageBreak/>
+        <w:t>Tests</w:t>
+      </w:r>
+    </w:p>
+    <w:p>
+      <w:pPr>
+        <w:rPr>
+          <w:rFonts w:ascii="Calibri" w:hAnsi="Calibri" w:cs="Calibri"/>
+          <w:b/>
+          <w:bCs/>
+          <w:lang w:val="en-US"/>
+        </w:rPr>
+      </w:pPr>
+    </w:p>
+    <w:p>
+      <w:pPr>
+        <w:rPr>
+          <w:rFonts w:ascii="Calibri" w:hAnsi="Calibri" w:cs="Calibri"/>
+          <w:lang w:val="en-US"/>
+        </w:rPr>
+      </w:pPr>
+    </w:p>
+    <w:p>
+      <w:pPr>
+        <w:rPr>
+          <w:rFonts w:ascii="Calibri" w:hAnsi="Calibri" w:cs="Calibri" w:hint="eastAsia"/>
+          <w:lang w:val="en-US"/>
+        </w:rPr>
+      </w:pPr>
     </w:p>
     <w:sectPr>
       <w:pgSz w:w="11906" w:h="16838"/>
@@ -2411,7 +2825,7 @@
 </file>
 
 <file path=word/endnotes.xml><?xml version="1.0" encoding="utf-8"?>
-<w:endnotes xmlns:wpc="http://schemas.microsoft.com/office/word/2010/wordprocessingCanvas" xmlns:cx="http://schemas.microsoft.com/office/drawing/2014/chartex" xmlns:cx1="http://schemas.microsoft.com/office/drawing/2015/9/8/chartex" xmlns:cx2="http://schemas.microsoft.com/office/drawing/2015/10/21/chartex" xmlns:cx3="http://schemas.microsoft.com/office/drawing/2016/5/9/chartex" xmlns:cx4="http://schemas.microsoft.com/office/drawing/2016/5/10/chartex" xmlns:cx5="http://schemas.microsoft.com/office/drawing/2016/5/11/chartex" xmlns:cx6="http://schemas.microsoft.com/office/drawing/2016/5/12/chartex" xmlns:cx7="http://schemas.microsoft.com/office/drawing/2016/5/13/chartex" xmlns:cx8="http://schemas.microsoft.com/office/drawing/2016/5/14/chartex" xmlns:mc="http://schemas.openxmlformats.org/markup-compatibility/2006" xmlns:aink="http://schemas.microsoft.com/office/drawing/2016/ink" xmlns:am3d="http://schemas.microsoft.com/office/drawing/2017/model3d" xmlns:o="urn:schemas-microsoft-com:office:office" xmlns:oel="http://schemas.microsoft.com/office/2019/extlst" xmlns:r="http://schemas.openxmlformats.org/officeDocument/2006/relationships" xmlns:m="http://schemas.openxmlformats.org/officeDocument/2006/math" xmlns:v="urn:schemas-microsoft-com:vml" xmlns:wp14="http://schemas.microsoft.com/office/word/2010/wordprocessingDrawing" xmlns:wp="http://schemas.openxmlformats.org/drawingml/2006/wordprocessingDrawing" xmlns:w10="urn:schemas-microsoft-com:office:word" xmlns:w="http://schemas.openxmlformats.org/wordprocessingml/2006/main" xmlns:w14="http://schemas.microsoft.com/office/word/2010/wordml" xmlns:w15="http://schemas.microsoft.com/office/word/2012/wordml" xmlns:w16cex="http://schemas.microsoft.com/office/word/2018/wordml/cex" xmlns:w16cid="http://schemas.microsoft.com/office/word/2016/wordml/cid" xmlns:w16="http://schemas.microsoft.com/office/word/2018/wordml" xmlns:w16sdtdh="http://schemas.microsoft.com/office/word/2020/wordml/sdtdatahash" xmlns:w16se="http://schemas.microsoft.com/office/word/2015/wordml/symex" xmlns:wpg="http://schemas.microsoft.com/office/word/2010/wordprocessingGroup" xmlns:wpi="http://schemas.microsoft.com/office/word/2010/wordprocessingInk" xmlns:wne="http://schemas.microsoft.com/office/word/2006/wordml" xmlns:wps="http://schemas.microsoft.com/office/word/2010/wordprocessingShape" mc:Ignorable="w14 w15 w16se w16cid w16 w16cex w16sdtdh wp14">
+<w:endnotes xmlns:wpc="http://schemas.microsoft.com/office/word/2010/wordprocessingCanvas" xmlns:cx="http://schemas.microsoft.com/office/drawing/2014/chartex" xmlns:cx1="http://schemas.microsoft.com/office/drawing/2015/9/8/chartex" xmlns:cx2="http://schemas.microsoft.com/office/drawing/2015/10/21/chartex" xmlns:cx3="http://schemas.microsoft.com/office/drawing/2016/5/9/chartex" xmlns:cx4="http://schemas.microsoft.com/office/drawing/2016/5/10/chartex" xmlns:cx5="http://schemas.microsoft.com/office/drawing/2016/5/11/chartex" xmlns:cx6="http://schemas.microsoft.com/office/drawing/2016/5/12/chartex" xmlns:cx7="http://schemas.microsoft.com/office/drawing/2016/5/13/chartex" xmlns:cx8="http://schemas.microsoft.com/office/drawing/2016/5/14/chartex" xmlns:mc="http://schemas.openxmlformats.org/markup-compatibility/2006" xmlns:aink="http://schemas.microsoft.com/office/drawing/2016/ink" xmlns:am3d="http://schemas.microsoft.com/office/drawing/2017/model3d" xmlns:o="urn:schemas-microsoft-com:office:office" xmlns:oel="http://schemas.microsoft.com/office/2019/extlst" xmlns:r="http://schemas.openxmlformats.org/officeDocument/2006/relationships" xmlns:m="http://schemas.openxmlformats.org/officeDocument/2006/math" xmlns:v="urn:schemas-microsoft-com:vml" xmlns:wp14="http://schemas.microsoft.com/office/word/2010/wordprocessingDrawing" xmlns:wp="http://schemas.openxmlformats.org/drawingml/2006/wordprocessingDrawing" xmlns:w10="urn:schemas-microsoft-com:office:word" xmlns:w="http://schemas.openxmlformats.org/wordprocessingml/2006/main" xmlns:w14="http://schemas.microsoft.com/office/word/2010/wordml" xmlns:w15="http://schemas.microsoft.com/office/word/2012/wordml" xmlns:w16cex="http://schemas.microsoft.com/office/word/2018/wordml/cex" xmlns:w16cid="http://schemas.microsoft.com/office/word/2016/wordml/cid" xmlns:w16="http://schemas.microsoft.com/office/word/2018/wordml" xmlns:w16du="http://schemas.microsoft.com/office/word/2023/wordml/word16du" xmlns:w16sdtdh="http://schemas.microsoft.com/office/word/2020/wordml/sdtdatahash" xmlns:w16se="http://schemas.microsoft.com/office/word/2015/wordml/symex" xmlns:wpg="http://schemas.microsoft.com/office/word/2010/wordprocessingGroup" xmlns:wpi="http://schemas.microsoft.com/office/word/2010/wordprocessingInk" xmlns:wne="http://schemas.microsoft.com/office/word/2006/wordml" xmlns:wps="http://schemas.microsoft.com/office/word/2010/wordprocessingShape" mc:Ignorable="w14 w15 w16se w16cid w16 w16cex w16sdtdh w16du wp14">
   <w:endnote w:type="separator" w:id="-1">
     <w:p>
       <w:pPr>
@@ -2436,7 +2850,7 @@
 </file>
 
 <file path=word/footnotes.xml><?xml version="1.0" encoding="utf-8"?>
-<w:footnotes xmlns:wpc="http://schemas.microsoft.com/office/word/2010/wordprocessingCanvas" xmlns:cx="http://schemas.microsoft.com/office/drawing/2014/chartex" xmlns:cx1="http://schemas.microsoft.com/office/drawing/2015/9/8/chartex" xmlns:cx2="http://schemas.microsoft.com/office/drawing/2015/10/21/chartex" xmlns:cx3="http://schemas.microsoft.com/office/drawing/2016/5/9/chartex" xmlns:cx4="http://schemas.microsoft.com/office/drawing/2016/5/10/chartex" xmlns:cx5="http://schemas.microsoft.com/office/drawing/2016/5/11/chartex" xmlns:cx6="http://schemas.microsoft.com/office/drawing/2016/5/12/chartex" xmlns:cx7="http://schemas.microsoft.com/office/drawing/2016/5/13/chartex" xmlns:cx8="http://schemas.microsoft.com/office/drawing/2016/5/14/chartex" xmlns:mc="http://schemas.openxmlformats.org/markup-compatibility/2006" xmlns:aink="http://schemas.microsoft.com/office/drawing/2016/ink" xmlns:am3d="http://schemas.microsoft.com/office/drawing/2017/model3d" xmlns:o="urn:schemas-microsoft-com:office:office" xmlns:oel="http://schemas.microsoft.com/office/2019/extlst" xmlns:r="http://schemas.openxmlformats.org/officeDocument/2006/relationships" xmlns:m="http://schemas.openxmlformats.org/officeDocument/2006/math" xmlns:v="urn:schemas-microsoft-com:vml" xmlns:wp14="http://schemas.microsoft.com/office/word/2010/wordprocessingDrawing" xmlns:wp="http://schemas.openxmlformats.org/drawingml/2006/wordprocessingDrawing" xmlns:w10="urn:schemas-microsoft-com:office:word" xmlns:w="http://schemas.openxmlformats.org/wordprocessingml/2006/main" xmlns:w14="http://schemas.microsoft.com/office/word/2010/wordml" xmlns:w15="http://schemas.microsoft.com/office/word/2012/wordml" xmlns:w16cex="http://schemas.microsoft.com/office/word/2018/wordml/cex" xmlns:w16cid="http://schemas.microsoft.com/office/word/2016/wordml/cid" xmlns:w16="http://schemas.microsoft.com/office/word/2018/wordml" xmlns:w16sdtdh="http://schemas.microsoft.com/office/word/2020/wordml/sdtdatahash" xmlns:w16se="http://schemas.microsoft.com/office/word/2015/wordml/symex" xmlns:wpg="http://schemas.microsoft.com/office/word/2010/wordprocessingGroup" xmlns:wpi="http://schemas.microsoft.com/office/word/2010/wordprocessingInk" xmlns:wne="http://schemas.microsoft.com/office/word/2006/wordml" xmlns:wps="http://schemas.microsoft.com/office/word/2010/wordprocessingShape" mc:Ignorable="w14 w15 w16se w16cid w16 w16cex w16sdtdh wp14">
+<w:footnotes xmlns:wpc="http://schemas.microsoft.com/office/word/2010/wordprocessingCanvas" xmlns:cx="http://schemas.microsoft.com/office/drawing/2014/chartex" xmlns:cx1="http://schemas.microsoft.com/office/drawing/2015/9/8/chartex" xmlns:cx2="http://schemas.microsoft.com/office/drawing/2015/10/21/chartex" xmlns:cx3="http://schemas.microsoft.com/office/drawing/2016/5/9/chartex" xmlns:cx4="http://schemas.microsoft.com/office/drawing/2016/5/10/chartex" xmlns:cx5="http://schemas.microsoft.com/office/drawing/2016/5/11/chartex" xmlns:cx6="http://schemas.microsoft.com/office/drawing/2016/5/12/chartex" xmlns:cx7="http://schemas.microsoft.com/office/drawing/2016/5/13/chartex" xmlns:cx8="http://schemas.microsoft.com/office/drawing/2016/5/14/chartex" xmlns:mc="http://schemas.openxmlformats.org/markup-compatibility/2006" xmlns:aink="http://schemas.microsoft.com/office/drawing/2016/ink" xmlns:am3d="http://schemas.microsoft.com/office/drawing/2017/model3d" xmlns:o="urn:schemas-microsoft-com:office:office" xmlns:oel="http://schemas.microsoft.com/office/2019/extlst" xmlns:r="http://schemas.openxmlformats.org/officeDocument/2006/relationships" xmlns:m="http://schemas.openxmlformats.org/officeDocument/2006/math" xmlns:v="urn:schemas-microsoft-com:vml" xmlns:wp14="http://schemas.microsoft.com/office/word/2010/wordprocessingDrawing" xmlns:wp="http://schemas.openxmlformats.org/drawingml/2006/wordprocessingDrawing" xmlns:w10="urn:schemas-microsoft-com:office:word" xmlns:w="http://schemas.openxmlformats.org/wordprocessingml/2006/main" xmlns:w14="http://schemas.microsoft.com/office/word/2010/wordml" xmlns:w15="http://schemas.microsoft.com/office/word/2012/wordml" xmlns:w16cex="http://schemas.microsoft.com/office/word/2018/wordml/cex" xmlns:w16cid="http://schemas.microsoft.com/office/word/2016/wordml/cid" xmlns:w16="http://schemas.microsoft.com/office/word/2018/wordml" xmlns:w16du="http://schemas.microsoft.com/office/word/2023/wordml/word16du" xmlns:w16sdtdh="http://schemas.microsoft.com/office/word/2020/wordml/sdtdatahash" xmlns:w16se="http://schemas.microsoft.com/office/word/2015/wordml/symex" xmlns:wpg="http://schemas.microsoft.com/office/word/2010/wordprocessingGroup" xmlns:wpi="http://schemas.microsoft.com/office/word/2010/wordprocessingInk" xmlns:wne="http://schemas.microsoft.com/office/word/2006/wordml" xmlns:wps="http://schemas.microsoft.com/office/word/2010/wordprocessingShape" mc:Ignorable="w14 w15 w16se w16cid w16 w16cex w16sdtdh w16du wp14">
   <w:footnote w:type="separator" w:id="-1">
     <w:p>
       <w:pPr>
@@ -2461,7 +2875,7 @@
 </file>
 
 <file path=word/numbering.xml><?xml version="1.0" encoding="utf-8"?>
-<w:numbering xmlns:wpc="http://schemas.microsoft.com/office/word/2010/wordprocessingCanvas" xmlns:cx="http://schemas.microsoft.com/office/drawing/2014/chartex" xmlns:cx1="http://schemas.microsoft.com/office/drawing/2015/9/8/chartex" xmlns:cx2="http://schemas.microsoft.com/office/drawing/2015/10/21/chartex" xmlns:cx3="http://schemas.microsoft.com/office/drawing/2016/5/9/chartex" xmlns:cx4="http://schemas.microsoft.com/office/drawing/2016/5/10/chartex" xmlns:cx5="http://schemas.microsoft.com/office/drawing/2016/5/11/chartex" xmlns:cx6="http://schemas.microsoft.com/office/drawing/2016/5/12/chartex" xmlns:cx7="http://schemas.microsoft.com/office/drawing/2016/5/13/chartex" xmlns:cx8="http://schemas.microsoft.com/office/drawing/2016/5/14/chartex" xmlns:mc="http://schemas.openxmlformats.org/markup-compatibility/2006" xmlns:aink="http://schemas.microsoft.com/office/drawing/2016/ink" xmlns:am3d="http://schemas.microsoft.com/office/drawing/2017/model3d" xmlns:o="urn:schemas-microsoft-com:office:office" xmlns:oel="http://schemas.microsoft.com/office/2019/extlst" xmlns:r="http://schemas.openxmlformats.org/officeDocument/2006/relationships" xmlns:m="http://schemas.openxmlformats.org/officeDocument/2006/math" xmlns:v="urn:schemas-microsoft-com:vml" xmlns:wp14="http://schemas.microsoft.com/office/word/2010/wordprocessingDrawing" xmlns:wp="http://schemas.openxmlformats.org/drawingml/2006/wordprocessingDrawing" xmlns:w10="urn:schemas-microsoft-com:office:word" xmlns:w="http://schemas.openxmlformats.org/wordprocessingml/2006/main" xmlns:w14="http://schemas.microsoft.com/office/word/2010/wordml" xmlns:w15="http://schemas.microsoft.com/office/word/2012/wordml" xmlns:w16cex="http://schemas.microsoft.com/office/word/2018/wordml/cex" xmlns:w16cid="http://schemas.microsoft.com/office/word/2016/wordml/cid" xmlns:w16="http://schemas.microsoft.com/office/word/2018/wordml" xmlns:w16sdtdh="http://schemas.microsoft.com/office/word/2020/wordml/sdtdatahash" xmlns:w16se="http://schemas.microsoft.com/office/word/2015/wordml/symex" xmlns:wpg="http://schemas.microsoft.com/office/word/2010/wordprocessingGroup" xmlns:wpi="http://schemas.microsoft.com/office/word/2010/wordprocessingInk" xmlns:wne="http://schemas.microsoft.com/office/word/2006/wordml" xmlns:wps="http://schemas.microsoft.com/office/word/2010/wordprocessingShape" mc:Ignorable="w14 w15 w16se w16cid w16 w16cex w16sdtdh wp14">
+<w:numbering xmlns:wpc="http://schemas.microsoft.com/office/word/2010/wordprocessingCanvas" xmlns:cx="http://schemas.microsoft.com/office/drawing/2014/chartex" xmlns:cx1="http://schemas.microsoft.com/office/drawing/2015/9/8/chartex" xmlns:cx2="http://schemas.microsoft.com/office/drawing/2015/10/21/chartex" xmlns:cx3="http://schemas.microsoft.com/office/drawing/2016/5/9/chartex" xmlns:cx4="http://schemas.microsoft.com/office/drawing/2016/5/10/chartex" xmlns:cx5="http://schemas.microsoft.com/office/drawing/2016/5/11/chartex" xmlns:cx6="http://schemas.microsoft.com/office/drawing/2016/5/12/chartex" xmlns:cx7="http://schemas.microsoft.com/office/drawing/2016/5/13/chartex" xmlns:cx8="http://schemas.microsoft.com/office/drawing/2016/5/14/chartex" xmlns:mc="http://schemas.openxmlformats.org/markup-compatibility/2006" xmlns:aink="http://schemas.microsoft.com/office/drawing/2016/ink" xmlns:am3d="http://schemas.microsoft.com/office/drawing/2017/model3d" xmlns:o="urn:schemas-microsoft-com:office:office" xmlns:oel="http://schemas.microsoft.com/office/2019/extlst" xmlns:r="http://schemas.openxmlformats.org/officeDocument/2006/relationships" xmlns:m="http://schemas.openxmlformats.org/officeDocument/2006/math" xmlns:v="urn:schemas-microsoft-com:vml" xmlns:wp14="http://schemas.microsoft.com/office/word/2010/wordprocessingDrawing" xmlns:wp="http://schemas.openxmlformats.org/drawingml/2006/wordprocessingDrawing" xmlns:w10="urn:schemas-microsoft-com:office:word" xmlns:w="http://schemas.openxmlformats.org/wordprocessingml/2006/main" xmlns:w14="http://schemas.microsoft.com/office/word/2010/wordml" xmlns:w15="http://schemas.microsoft.com/office/word/2012/wordml" xmlns:w16cex="http://schemas.microsoft.com/office/word/2018/wordml/cex" xmlns:w16cid="http://schemas.microsoft.com/office/word/2016/wordml/cid" xmlns:w16="http://schemas.microsoft.com/office/word/2018/wordml" xmlns:w16du="http://schemas.microsoft.com/office/word/2023/wordml/word16du" xmlns:w16sdtdh="http://schemas.microsoft.com/office/word/2020/wordml/sdtdatahash" xmlns:w16se="http://schemas.microsoft.com/office/word/2015/wordml/symex" xmlns:wpg="http://schemas.microsoft.com/office/word/2010/wordprocessingGroup" xmlns:wpi="http://schemas.microsoft.com/office/word/2010/wordprocessingInk" xmlns:wne="http://schemas.microsoft.com/office/word/2006/wordml" xmlns:wps="http://schemas.microsoft.com/office/word/2010/wordprocessingShape" mc:Ignorable="w14 w15 w16se w16cid w16 w16cex w16sdtdh w16du wp14">
   <w:abstractNum w:abstractNumId="0" w15:restartNumberingAfterBreak="0">
     <w:nsid w:val="21A909A3"/>
     <w:multiLevelType w:val="hybridMultilevel"/>
@@ -2576,6 +2990,95 @@
     </w:lvl>
   </w:abstractNum>
   <w:abstractNum w:abstractNumId="1" w15:restartNumberingAfterBreak="0">
+    <w:nsid w:val="588A6DA6"/>
+    <w:multiLevelType w:val="hybridMultilevel"/>
+    <w:tmpl w:val="0D8C29D8"/>
+    <w:lvl w:ilvl="0" w:tplc="0809000F">
+      <w:start w:val="1"/>
+      <w:numFmt w:val="decimal"/>
+      <w:lvlText w:val="%1."/>
+      <w:lvlJc w:val="left"/>
+      <w:pPr>
+        <w:ind w:left="360" w:hanging="360"/>
+      </w:pPr>
+      <w:rPr>
+        <w:rFonts w:hint="default"/>
+      </w:rPr>
+    </w:lvl>
+    <w:lvl w:ilvl="1" w:tplc="08090019" w:tentative="1">
+      <w:start w:val="1"/>
+      <w:numFmt w:val="lowerLetter"/>
+      <w:lvlText w:val="%2."/>
+      <w:lvlJc w:val="left"/>
+      <w:pPr>
+        <w:ind w:left="1080" w:hanging="360"/>
+      </w:pPr>
+    </w:lvl>
+    <w:lvl w:ilvl="2" w:tplc="0809001B" w:tentative="1">
+      <w:start w:val="1"/>
+      <w:numFmt w:val="lowerRoman"/>
+      <w:lvlText w:val="%3."/>
+      <w:lvlJc w:val="right"/>
+      <w:pPr>
+        <w:ind w:left="1800" w:hanging="180"/>
+      </w:pPr>
+    </w:lvl>
+    <w:lvl w:ilvl="3" w:tplc="0809000F" w:tentative="1">
+      <w:start w:val="1"/>
+      <w:numFmt w:val="decimal"/>
+      <w:lvlText w:val="%4."/>
+      <w:lvlJc w:val="left"/>
+      <w:pPr>
+        <w:ind w:left="2520" w:hanging="360"/>
+      </w:pPr>
+    </w:lvl>
+    <w:lvl w:ilvl="4" w:tplc="08090019" w:tentative="1">
+      <w:start w:val="1"/>
+      <w:numFmt w:val="lowerLetter"/>
+      <w:lvlText w:val="%5."/>
+      <w:lvlJc w:val="left"/>
+      <w:pPr>
+        <w:ind w:left="3240" w:hanging="360"/>
+      </w:pPr>
+    </w:lvl>
+    <w:lvl w:ilvl="5" w:tplc="0809001B" w:tentative="1">
+      <w:start w:val="1"/>
+      <w:numFmt w:val="lowerRoman"/>
+      <w:lvlText w:val="%6."/>
+      <w:lvlJc w:val="right"/>
+      <w:pPr>
+        <w:ind w:left="3960" w:hanging="180"/>
+      </w:pPr>
+    </w:lvl>
+    <w:lvl w:ilvl="6" w:tplc="0809000F" w:tentative="1">
+      <w:start w:val="1"/>
+      <w:numFmt w:val="decimal"/>
+      <w:lvlText w:val="%7."/>
+      <w:lvlJc w:val="left"/>
+      <w:pPr>
+        <w:ind w:left="4680" w:hanging="360"/>
+      </w:pPr>
+    </w:lvl>
+    <w:lvl w:ilvl="7" w:tplc="08090019" w:tentative="1">
+      <w:start w:val="1"/>
+      <w:numFmt w:val="lowerLetter"/>
+      <w:lvlText w:val="%8."/>
+      <w:lvlJc w:val="left"/>
+      <w:pPr>
+        <w:ind w:left="5400" w:hanging="360"/>
+      </w:pPr>
+    </w:lvl>
+    <w:lvl w:ilvl="8" w:tplc="0809001B" w:tentative="1">
+      <w:start w:val="1"/>
+      <w:numFmt w:val="lowerRoman"/>
+      <w:lvlText w:val="%9."/>
+      <w:lvlJc w:val="right"/>
+      <w:pPr>
+        <w:ind w:left="6120" w:hanging="180"/>
+      </w:pPr>
+    </w:lvl>
+  </w:abstractNum>
+  <w:abstractNum w:abstractNumId="2" w15:restartNumberingAfterBreak="0">
     <w:nsid w:val="5DEA345D"/>
     <w:multiLevelType w:val="hybridMultilevel"/>
     <w:tmpl w:val="4A563B8A"/>
@@ -2688,7 +3191,120 @@
       </w:rPr>
     </w:lvl>
   </w:abstractNum>
-  <w:abstractNum w:abstractNumId="2" w15:restartNumberingAfterBreak="0">
+  <w:abstractNum w:abstractNumId="3" w15:restartNumberingAfterBreak="0">
+    <w:nsid w:val="64142EFC"/>
+    <w:multiLevelType w:val="hybridMultilevel"/>
+    <w:tmpl w:val="8B7A6AB2"/>
+    <w:lvl w:ilvl="0" w:tplc="08090001">
+      <w:start w:val="1"/>
+      <w:numFmt w:val="bullet"/>
+      <w:lvlText w:val=""/>
+      <w:lvlJc w:val="left"/>
+      <w:pPr>
+        <w:ind w:left="360" w:hanging="360"/>
+      </w:pPr>
+      <w:rPr>
+        <w:rFonts w:ascii="Symbol" w:hAnsi="Symbol" w:hint="default"/>
+      </w:rPr>
+    </w:lvl>
+    <w:lvl w:ilvl="1" w:tplc="08090003" w:tentative="1">
+      <w:start w:val="1"/>
+      <w:numFmt w:val="bullet"/>
+      <w:lvlText w:val="o"/>
+      <w:lvlJc w:val="left"/>
+      <w:pPr>
+        <w:ind w:left="1080" w:hanging="360"/>
+      </w:pPr>
+      <w:rPr>
+        <w:rFonts w:ascii="Courier New" w:hAnsi="Courier New" w:cs="Courier New" w:hint="default"/>
+      </w:rPr>
+    </w:lvl>
+    <w:lvl w:ilvl="2" w:tplc="08090005" w:tentative="1">
+      <w:start w:val="1"/>
+      <w:numFmt w:val="bullet"/>
+      <w:lvlText w:val=""/>
+      <w:lvlJc w:val="left"/>
+      <w:pPr>
+        <w:ind w:left="1800" w:hanging="360"/>
+      </w:pPr>
+      <w:rPr>
+        <w:rFonts w:ascii="Wingdings" w:hAnsi="Wingdings" w:hint="default"/>
+      </w:rPr>
+    </w:lvl>
+    <w:lvl w:ilvl="3" w:tplc="08090001" w:tentative="1">
+      <w:start w:val="1"/>
+      <w:numFmt w:val="bullet"/>
+      <w:lvlText w:val=""/>
+      <w:lvlJc w:val="left"/>
+      <w:pPr>
+        <w:ind w:left="2520" w:hanging="360"/>
+      </w:pPr>
+      <w:rPr>
+        <w:rFonts w:ascii="Symbol" w:hAnsi="Symbol" w:hint="default"/>
+      </w:rPr>
+    </w:lvl>
+    <w:lvl w:ilvl="4" w:tplc="08090003" w:tentative="1">
+      <w:start w:val="1"/>
+      <w:numFmt w:val="bullet"/>
+      <w:lvlText w:val="o"/>
+      <w:lvlJc w:val="left"/>
+      <w:pPr>
+        <w:ind w:left="3240" w:hanging="360"/>
+      </w:pPr>
+      <w:rPr>
+        <w:rFonts w:ascii="Courier New" w:hAnsi="Courier New" w:cs="Courier New" w:hint="default"/>
+      </w:rPr>
+    </w:lvl>
+    <w:lvl w:ilvl="5" w:tplc="08090005" w:tentative="1">
+      <w:start w:val="1"/>
+      <w:numFmt w:val="bullet"/>
+      <w:lvlText w:val=""/>
+      <w:lvlJc w:val="left"/>
+      <w:pPr>
+        <w:ind w:left="3960" w:hanging="360"/>
+      </w:pPr>
+      <w:rPr>
+        <w:rFonts w:ascii="Wingdings" w:hAnsi="Wingdings" w:hint="default"/>
+      </w:rPr>
+    </w:lvl>
+    <w:lvl w:ilvl="6" w:tplc="08090001" w:tentative="1">
+      <w:start w:val="1"/>
+      <w:numFmt w:val="bullet"/>
+      <w:lvlText w:val=""/>
+      <w:lvlJc w:val="left"/>
+      <w:pPr>
+        <w:ind w:left="4680" w:hanging="360"/>
+      </w:pPr>
+      <w:rPr>
+        <w:rFonts w:ascii="Symbol" w:hAnsi="Symbol" w:hint="default"/>
+      </w:rPr>
+    </w:lvl>
+    <w:lvl w:ilvl="7" w:tplc="08090003" w:tentative="1">
+      <w:start w:val="1"/>
+      <w:numFmt w:val="bullet"/>
+      <w:lvlText w:val="o"/>
+      <w:lvlJc w:val="left"/>
+      <w:pPr>
+        <w:ind w:left="5400" w:hanging="360"/>
+      </w:pPr>
+      <w:rPr>
+        <w:rFonts w:ascii="Courier New" w:hAnsi="Courier New" w:cs="Courier New" w:hint="default"/>
+      </w:rPr>
+    </w:lvl>
+    <w:lvl w:ilvl="8" w:tplc="08090005" w:tentative="1">
+      <w:start w:val="1"/>
+      <w:numFmt w:val="bullet"/>
+      <w:lvlText w:val=""/>
+      <w:lvlJc w:val="left"/>
+      <w:pPr>
+        <w:ind w:left="6120" w:hanging="360"/>
+      </w:pPr>
+      <w:rPr>
+        <w:rFonts w:ascii="Wingdings" w:hAnsi="Wingdings" w:hint="default"/>
+      </w:rPr>
+    </w:lvl>
+  </w:abstractNum>
+  <w:abstractNum w:abstractNumId="4" w15:restartNumberingAfterBreak="0">
     <w:nsid w:val="72FB59C6"/>
     <w:multiLevelType w:val="hybridMultilevel"/>
     <w:tmpl w:val="8ACC2774"/>
@@ -2802,19 +3418,25 @@
     </w:lvl>
   </w:abstractNum>
   <w:num w:numId="1" w16cid:durableId="1040130058">
-    <w:abstractNumId w:val="1"/>
+    <w:abstractNumId w:val="2"/>
   </w:num>
   <w:num w:numId="2" w16cid:durableId="590625906">
     <w:abstractNumId w:val="0"/>
   </w:num>
   <w:num w:numId="3" w16cid:durableId="308677274">
-    <w:abstractNumId w:val="2"/>
+    <w:abstractNumId w:val="4"/>
+  </w:num>
+  <w:num w:numId="4" w16cid:durableId="1012730606">
+    <w:abstractNumId w:val="1"/>
+  </w:num>
+  <w:num w:numId="5" w16cid:durableId="1785077563">
+    <w:abstractNumId w:val="3"/>
   </w:num>
 </w:numbering>
 </file>
 
 <file path=word/styles.xml><?xml version="1.0" encoding="utf-8"?>
-<w:styles xmlns:mc="http://schemas.openxmlformats.org/markup-compatibility/2006" xmlns:r="http://schemas.openxmlformats.org/officeDocument/2006/relationships" xmlns:w="http://schemas.openxmlformats.org/wordprocessingml/2006/main" xmlns:w14="http://schemas.microsoft.com/office/word/2010/wordml" xmlns:w15="http://schemas.microsoft.com/office/word/2012/wordml" xmlns:w16cex="http://schemas.microsoft.com/office/word/2018/wordml/cex" xmlns:w16cid="http://schemas.microsoft.com/office/word/2016/wordml/cid" xmlns:w16="http://schemas.microsoft.com/office/word/2018/wordml" xmlns:w16sdtdh="http://schemas.microsoft.com/office/word/2020/wordml/sdtdatahash" xmlns:w16se="http://schemas.microsoft.com/office/word/2015/wordml/symex" mc:Ignorable="w14 w15 w16se w16cid w16 w16cex w16sdtdh">
+<w:styles xmlns:mc="http://schemas.openxmlformats.org/markup-compatibility/2006" xmlns:r="http://schemas.openxmlformats.org/officeDocument/2006/relationships" xmlns:w="http://schemas.openxmlformats.org/wordprocessingml/2006/main" xmlns:w14="http://schemas.microsoft.com/office/word/2010/wordml" xmlns:w15="http://schemas.microsoft.com/office/word/2012/wordml" xmlns:w16cex="http://schemas.microsoft.com/office/word/2018/wordml/cex" xmlns:w16cid="http://schemas.microsoft.com/office/word/2016/wordml/cid" xmlns:w16="http://schemas.microsoft.com/office/word/2018/wordml" xmlns:w16du="http://schemas.microsoft.com/office/word/2023/wordml/word16du" xmlns:w16sdtdh="http://schemas.microsoft.com/office/word/2020/wordml/sdtdatahash" xmlns:w16se="http://schemas.microsoft.com/office/word/2015/wordml/symex" mc:Ignorable="w14 w15 w16se w16cid w16 w16cex w16sdtdh w16du">
   <w:docDefaults>
     <w:rPrDefault>
       <w:rPr>

</xml_diff>

<commit_message>
data analysis in 93cm and 1_47m
</commit_message>
<xml_diff>
--- a/doc/Focus Measurement for CHAI optics.docx
+++ b/doc/Focus Measurement for CHAI optics.docx
@@ -314,27 +314,32 @@
       <w:pPr>
         <w:pStyle w:val="Caption"/>
         <w:jc w:val="center"/>
-        <w:rPr>
-          <w:rFonts w:ascii="Calibri" w:hAnsi="Calibri" w:cs="Calibri"/>
-          <w:lang w:val="en-US"/>
-        </w:rPr>
-      </w:pPr>
-      <w:r>
-        <w:t>Figure</w:t>
-      </w:r>
-      <w:r>
-        <w:rPr>
-          <w:rFonts w:hint="eastAsia"/>
-        </w:rPr>
-        <w:t xml:space="preserve"> 1. </w:t>
-      </w:r>
-      <w:r>
-        <w:t xml:space="preserve"> </w:t>
-      </w:r>
-      <w:r>
-        <w:rPr>
-          <w:rFonts w:hint="eastAsia"/>
-        </w:rPr>
+      </w:pPr>
+      <w:r>
+        <w:t xml:space="preserve">Figure </w:t>
+      </w:r>
+      <w:r>
+        <w:fldChar w:fldCharType="begin"/>
+      </w:r>
+      <w:r>
+        <w:instrText xml:space="preserve"> SEQ Figure \* ARABIC </w:instrText>
+      </w:r>
+      <w:r>
+        <w:fldChar w:fldCharType="separate"/>
+      </w:r>
+      <w:r>
+        <w:rPr>
+          <w:noProof/>
+        </w:rPr>
+        <w:t>1</w:t>
+      </w:r>
+      <w:r>
+        <w:fldChar w:fldCharType="end"/>
+      </w:r>
+      <w:r>
+        <w:t>.</w:t>
+      </w:r>
+      <w:r>
         <w:t>3D model and Gaussian beam propagation of the Fore-optics of CHAI.</w:t>
       </w:r>
     </w:p>
@@ -1758,34 +1763,33 @@
       <w:pPr>
         <w:pStyle w:val="Caption"/>
         <w:jc w:val="center"/>
-        <w:rPr>
-          <w:rFonts w:ascii="Calibri" w:hAnsi="Calibri" w:cs="Calibri"/>
-          <w:lang w:val="en-US"/>
-        </w:rPr>
       </w:pPr>
       <w:r>
         <w:t xml:space="preserve">Figure </w:t>
       </w:r>
       <w:r>
-        <w:rPr>
-          <w:rFonts w:hint="eastAsia"/>
-        </w:rPr>
-        <w:t>2. Schematic of the Fore-optics.</w:t>
-      </w:r>
-    </w:p>
-    <w:p>
-      <w:pPr>
-        <w:rPr>
-          <w:rFonts w:ascii="Calibri" w:hAnsi="Calibri" w:cs="Calibri"/>
-          <w:lang w:val="en-US"/>
-        </w:rPr>
-      </w:pPr>
-      <w:r>
-        <w:rPr>
-          <w:rFonts w:ascii="Calibri" w:hAnsi="Calibri" w:cs="Calibri" w:hint="eastAsia"/>
-          <w:lang w:val="en-US"/>
-        </w:rPr>
-        <w:t xml:space="preserve"> </w:t>
+        <w:fldChar w:fldCharType="begin"/>
+      </w:r>
+      <w:r>
+        <w:instrText xml:space="preserve"> SEQ Figure \* ARABIC </w:instrText>
+      </w:r>
+      <w:r>
+        <w:fldChar w:fldCharType="separate"/>
+      </w:r>
+      <w:r>
+        <w:rPr>
+          <w:noProof/>
+        </w:rPr>
+        <w:t>2</w:t>
+      </w:r>
+      <w:r>
+        <w:fldChar w:fldCharType="end"/>
+      </w:r>
+      <w:r>
+        <w:t>.</w:t>
+      </w:r>
+      <w:r>
+        <w:t>Schematic of the Fore-optics.</w:t>
       </w:r>
     </w:p>
     <w:p>
@@ -1970,19 +1974,33 @@
       <w:pPr>
         <w:pStyle w:val="Caption"/>
         <w:jc w:val="center"/>
-        <w:rPr>
-          <w:rFonts w:ascii="Calibri" w:hAnsi="Calibri" w:cs="Calibri"/>
-          <w:lang w:val="en-US"/>
-        </w:rPr>
       </w:pPr>
       <w:r>
         <w:t xml:space="preserve">Figure </w:t>
       </w:r>
       <w:r>
-        <w:rPr>
-          <w:rFonts w:hint="eastAsia"/>
-        </w:rPr>
-        <w:t>3. 1:3 scale-up model.</w:t>
+        <w:fldChar w:fldCharType="begin"/>
+      </w:r>
+      <w:r>
+        <w:instrText xml:space="preserve"> SEQ Figure \* ARABIC </w:instrText>
+      </w:r>
+      <w:r>
+        <w:fldChar w:fldCharType="separate"/>
+      </w:r>
+      <w:r>
+        <w:rPr>
+          <w:noProof/>
+        </w:rPr>
+        <w:t>3</w:t>
+      </w:r>
+      <w:r>
+        <w:fldChar w:fldCharType="end"/>
+      </w:r>
+      <w:r>
+        <w:t>.</w:t>
+      </w:r>
+      <w:r>
+        <w:t>1:3 scale-up model.</w:t>
       </w:r>
     </w:p>
     <w:p>
@@ -2116,9 +2134,9 @@
           <w:noProof/>
         </w:rPr>
         <w:drawing>
-          <wp:inline distT="0" distB="0" distL="0" distR="0" wp14:anchorId="619BD502" wp14:editId="4B641B99">
-            <wp:extent cx="5186477" cy="2245022"/>
-            <wp:effectExtent l="0" t="0" r="0" b="3175"/>
+          <wp:inline distT="0" distB="0" distL="0" distR="0" wp14:anchorId="619BD502" wp14:editId="30C070CD">
+            <wp:extent cx="4424203" cy="1915064"/>
+            <wp:effectExtent l="0" t="0" r="0" b="9525"/>
             <wp:docPr id="422096863" name="Picture 1" descr="A graph with colored lines and numbers&#10;&#10;Description automatically generated"/>
             <wp:cNvGraphicFramePr>
               <a:graphicFrameLocks xmlns:a="http://schemas.openxmlformats.org/drawingml/2006/main" noChangeAspect="1"/>
@@ -2139,7 +2157,7 @@
                   <pic:spPr>
                     <a:xfrm>
                       <a:off x="0" y="0"/>
-                      <a:ext cx="5195248" cy="2248819"/>
+                      <a:ext cx="4451698" cy="1926965"/>
                     </a:xfrm>
                     <a:prstGeom prst="rect">
                       <a:avLst/>
@@ -2156,42 +2174,36 @@
       <w:pPr>
         <w:pStyle w:val="Caption"/>
         <w:jc w:val="center"/>
-        <w:rPr>
-          <w:rFonts w:ascii="Calibri" w:hAnsi="Calibri" w:cs="Calibri"/>
-          <w:lang w:val="en-US"/>
-        </w:rPr>
       </w:pPr>
       <w:r>
         <w:t xml:space="preserve">Figure </w:t>
       </w:r>
       <w:r>
-        <w:rPr>
-          <w:rFonts w:hint="eastAsia"/>
+        <w:fldChar w:fldCharType="begin"/>
+      </w:r>
+      <w:r>
+        <w:instrText xml:space="preserve"> SEQ Figure \* ARABIC </w:instrText>
+      </w:r>
+      <w:r>
+        <w:fldChar w:fldCharType="separate"/>
+      </w:r>
+      <w:r>
+        <w:rPr>
+          <w:noProof/>
         </w:rPr>
         <w:t>4</w:t>
       </w:r>
       <w:r>
-        <w:rPr>
-          <w:rFonts w:hint="eastAsia"/>
-        </w:rPr>
-        <w:t xml:space="preserve">. Best </w:t>
-      </w:r>
-      <w:r>
-        <w:t>focus</w:t>
-      </w:r>
-      <w:r>
-        <w:rPr>
-          <w:rFonts w:hint="eastAsia"/>
-        </w:rPr>
-        <w:t xml:space="preserve"> </w:t>
-      </w:r>
-      <w:r>
-        <w:rPr>
-          <w:rFonts w:hint="eastAsia"/>
-        </w:rPr>
-        <w:t>positions for the source at distances of 0.5, 0.75, 1.5, 2.5 and 1000 meters.</w:t>
+        <w:fldChar w:fldCharType="end"/>
+      </w:r>
+      <w:r>
+        <w:t>.</w:t>
+      </w:r>
+      <w:r>
+        <w:t>Best focus positions for the source at distances of 0.5, 0.75, 1.5, 2.5 and 1000 meters.</w:t>
       </w:r>
     </w:p>
+    <w:p/>
     <w:p>
       <w:pPr>
         <w:pStyle w:val="ListParagraph"/>
@@ -2860,34 +2872,33 @@
       <w:pPr>
         <w:pStyle w:val="Caption"/>
         <w:jc w:val="center"/>
-        <w:rPr>
-          <w:rFonts w:ascii="Calibri" w:hAnsi="Calibri" w:cs="Calibri"/>
-          <w:lang w:val="en-US"/>
-        </w:rPr>
       </w:pPr>
       <w:r>
         <w:t xml:space="preserve">Figure </w:t>
       </w:r>
       <w:r>
-        <w:rPr>
-          <w:rFonts w:hint="eastAsia"/>
-        </w:rPr>
-        <w:t xml:space="preserve">5. </w:t>
-      </w:r>
-      <w:r>
-        <w:rPr>
-          <w:rFonts w:hint="eastAsia"/>
-        </w:rPr>
-        <w:t xml:space="preserve">Model the power </w:t>
-      </w:r>
-      <w:r>
-        <w:t>changes</w:t>
-      </w:r>
-      <w:r>
-        <w:rPr>
-          <w:rFonts w:hint="eastAsia"/>
-        </w:rPr>
-        <w:t xml:space="preserve"> related to the Feedhorn positions. </w:t>
+        <w:fldChar w:fldCharType="begin"/>
+      </w:r>
+      <w:r>
+        <w:instrText xml:space="preserve"> SEQ Figure \* ARABIC </w:instrText>
+      </w:r>
+      <w:r>
+        <w:fldChar w:fldCharType="separate"/>
+      </w:r>
+      <w:r>
+        <w:rPr>
+          <w:noProof/>
+        </w:rPr>
+        <w:t>5</w:t>
+      </w:r>
+      <w:r>
+        <w:fldChar w:fldCharType="end"/>
+      </w:r>
+      <w:r>
+        <w:t>.</w:t>
+      </w:r>
+      <w:r>
+        <w:t>Model the power changes related to the Feedhorn positions.</w:t>
       </w:r>
     </w:p>
     <w:p>
@@ -3072,69 +3083,36 @@
       <w:pPr>
         <w:pStyle w:val="Caption"/>
         <w:jc w:val="center"/>
-        <w:rPr>
-          <w:rFonts w:ascii="Calibri" w:hAnsi="Calibri" w:cs="Calibri"/>
-        </w:rPr>
       </w:pPr>
       <w:r>
         <w:t xml:space="preserve">Figure </w:t>
       </w:r>
       <w:r>
-        <w:rPr>
-          <w:rFonts w:hint="eastAsia"/>
+        <w:fldChar w:fldCharType="begin"/>
+      </w:r>
+      <w:r>
+        <w:instrText xml:space="preserve"> SEQ Figure \* ARABIC </w:instrText>
+      </w:r>
+      <w:r>
+        <w:fldChar w:fldCharType="separate"/>
+      </w:r>
+      <w:r>
+        <w:rPr>
+          <w:noProof/>
         </w:rPr>
         <w:t>6</w:t>
       </w:r>
       <w:r>
-        <w:rPr>
-          <w:rFonts w:hint="eastAsia"/>
-        </w:rPr>
-        <w:t xml:space="preserve">. The best focus point of the fore-optics with beam waist size of </w:t>
-      </w:r>
-      <w:r>
-        <w:t>2.</w:t>
-      </w:r>
-      <w:r>
-        <w:rPr>
-          <w:rFonts w:hint="eastAsia"/>
-        </w:rPr>
-        <w:t xml:space="preserve">2, </w:t>
-      </w:r>
-      <w:r>
-        <w:t>2.475</w:t>
-      </w:r>
-      <w:r>
-        <w:rPr>
-          <w:rFonts w:hint="eastAsia"/>
-        </w:rPr>
-        <w:t xml:space="preserve">, </w:t>
-      </w:r>
-      <w:r>
-        <w:t>2.75</w:t>
-      </w:r>
-      <w:r>
-        <w:rPr>
-          <w:rFonts w:hint="eastAsia"/>
-        </w:rPr>
-        <w:t>,</w:t>
-      </w:r>
-      <w:r>
-        <w:t xml:space="preserve"> 3.025 </w:t>
-      </w:r>
-      <w:r>
-        <w:rPr>
-          <w:rFonts w:hint="eastAsia"/>
-        </w:rPr>
-        <w:t xml:space="preserve">and </w:t>
-      </w:r>
-      <w:r>
-        <w:t>3.3</w:t>
-      </w:r>
-      <w:r>
-        <w:rPr>
-          <w:rFonts w:hint="eastAsia"/>
-        </w:rPr>
-        <w:t xml:space="preserve"> mm.</w:t>
+        <w:fldChar w:fldCharType="end"/>
+      </w:r>
+      <w:r>
+        <w:t>.</w:t>
+      </w:r>
+      <w:r>
+        <w:t xml:space="preserve"> </w:t>
+      </w:r>
+      <w:r>
+        <w:t>The best focus point of the fore-optics with beam waist size of 2.2, 2.475, 2.75, 3.025 and 3.3 mm.</w:t>
       </w:r>
     </w:p>
     <w:p>
@@ -3217,7 +3195,14 @@
           <w:rFonts w:ascii="Calibri" w:hAnsi="Calibri" w:cs="Calibri" w:hint="eastAsia"/>
           <w:lang w:val="en-US"/>
         </w:rPr>
-        <w:t>, see Fig.6</w:t>
+        <w:t>, see Fig.</w:t>
+      </w:r>
+      <w:r>
+        <w:rPr>
+          <w:rFonts w:ascii="Calibri" w:hAnsi="Calibri" w:cs="Calibri"/>
+          <w:lang w:val="en-US"/>
+        </w:rPr>
+        <w:t>7</w:t>
       </w:r>
       <w:r>
         <w:rPr>
@@ -3365,16 +3350,34 @@
         <w:t xml:space="preserve">Figure </w:t>
       </w:r>
       <w:r>
-        <w:rPr>
-          <w:rFonts w:hint="eastAsia"/>
-        </w:rPr>
-        <w:t>6. Setup of the fore-optics best focus measurement.</w:t>
+        <w:fldChar w:fldCharType="begin"/>
+      </w:r>
+      <w:r>
+        <w:instrText xml:space="preserve"> SEQ Figure \* ARABIC </w:instrText>
+      </w:r>
+      <w:r>
+        <w:fldChar w:fldCharType="separate"/>
+      </w:r>
+      <w:r>
+        <w:rPr>
+          <w:noProof/>
+        </w:rPr>
+        <w:t>7</w:t>
+      </w:r>
+      <w:r>
+        <w:fldChar w:fldCharType="end"/>
+      </w:r>
+      <w:r>
+        <w:t>.</w:t>
+      </w:r>
+      <w:r>
+        <w:t>Setup of the fore-optics best focus measurement.</w:t>
       </w:r>
     </w:p>
     <w:p>
       <w:pPr>
         <w:rPr>
-          <w:rFonts w:ascii="Calibri" w:hAnsi="Calibri" w:cs="Calibri" w:hint="eastAsia"/>
+          <w:rFonts w:ascii="Calibri" w:hAnsi="Calibri" w:cs="Calibri"/>
         </w:rPr>
       </w:pPr>
       <w:r>
@@ -3423,10 +3426,38 @@
     <w:p>
       <w:pPr>
         <w:rPr>
-          <w:rFonts w:ascii="Calibri" w:hAnsi="Calibri" w:cs="Calibri" w:hint="eastAsia"/>
-          <w:lang w:val="en-US"/>
-        </w:rPr>
-      </w:pPr>
+          <w:rFonts w:ascii="Calibri" w:hAnsi="Calibri" w:cs="Calibri"/>
+          <w:lang w:val="en-US"/>
+        </w:rPr>
+      </w:pPr>
+      <w:r>
+        <w:rPr>
+          <w:rFonts w:ascii="Calibri" w:hAnsi="Calibri" w:cs="Calibri"/>
+          <w:lang w:val="en-US"/>
+        </w:rPr>
+        <w:t xml:space="preserve">The measured curve shows a very strong feature with periods of around 0.9~1mm which is about </w:t>
+      </w:r>
+      <w:r>
+        <w:rPr>
+          <w:rFonts w:ascii="Calibri" w:hAnsi="Calibri" w:cs="Calibri"/>
+          <w:lang w:val="en-US"/>
+        </w:rPr>
+        <w:t>half</w:t>
+      </w:r>
+      <w:r>
+        <w:rPr>
+          <w:rFonts w:ascii="Calibri" w:hAnsi="Calibri" w:cs="Calibri"/>
+          <w:lang w:val="en-US"/>
+        </w:rPr>
+        <w:t xml:space="preserve"> of the operating wavelength.  </w:t>
+      </w:r>
+      <w:r>
+        <w:rPr>
+          <w:rFonts w:ascii="Calibri" w:hAnsi="Calibri" w:cs="Calibri"/>
+          <w:lang w:val="en-US"/>
+        </w:rPr>
+        <w:t xml:space="preserve">We treat this standing wave as a kind of systematic error and include it into the fitting model by adding a sin wave function into the parabolic expression and the sine approximation. </w:t>
+      </w:r>
     </w:p>
     <w:p>
       <w:pPr>
@@ -3435,12 +3466,740 @@
           <w:lang w:val="en-US"/>
         </w:rPr>
       </w:pPr>
+      <m:oMathPara>
+        <m:oMath>
+          <m:r>
+            <w:rPr>
+              <w:rFonts w:ascii="Cambria Math" w:hAnsi="Cambria Math" w:cs="Calibri"/>
+              <w:lang w:val="en-US"/>
+            </w:rPr>
+            <m:t>f</m:t>
+          </m:r>
+          <m:d>
+            <m:dPr>
+              <m:ctrlPr>
+                <w:rPr>
+                  <w:rFonts w:ascii="Cambria Math" w:hAnsi="Cambria Math" w:cs="Calibri"/>
+                  <w:i/>
+                  <w:lang w:val="en-US"/>
+                </w:rPr>
+              </m:ctrlPr>
+            </m:dPr>
+            <m:e>
+              <m:r>
+                <w:rPr>
+                  <w:rFonts w:ascii="Cambria Math" w:hAnsi="Cambria Math" w:cs="Calibri"/>
+                  <w:lang w:val="en-US"/>
+                </w:rPr>
+                <m:t>dz</m:t>
+              </m:r>
+            </m:e>
+          </m:d>
+          <m:r>
+            <w:rPr>
+              <w:rFonts w:ascii="Cambria Math" w:hAnsi="Cambria Math" w:cs="Calibri"/>
+              <w:lang w:val="en-US"/>
+            </w:rPr>
+            <m:t>=a*</m:t>
+          </m:r>
+          <m:sSup>
+            <m:sSupPr>
+              <m:ctrlPr>
+                <w:rPr>
+                  <w:rFonts w:ascii="Cambria Math" w:hAnsi="Cambria Math" w:cs="Calibri"/>
+                  <w:i/>
+                  <w:lang w:val="en-US"/>
+                </w:rPr>
+              </m:ctrlPr>
+            </m:sSupPr>
+            <m:e>
+              <m:d>
+                <m:dPr>
+                  <m:ctrlPr>
+                    <w:rPr>
+                      <w:rFonts w:ascii="Cambria Math" w:hAnsi="Cambria Math" w:cs="Calibri"/>
+                      <w:i/>
+                      <w:lang w:val="en-US"/>
+                    </w:rPr>
+                  </m:ctrlPr>
+                </m:dPr>
+                <m:e>
+                  <m:r>
+                    <w:rPr>
+                      <w:rFonts w:ascii="Cambria Math" w:hAnsi="Cambria Math" w:cs="Calibri"/>
+                      <w:lang w:val="en-US"/>
+                    </w:rPr>
+                    <m:t>x-b</m:t>
+                  </m:r>
+                </m:e>
+              </m:d>
+            </m:e>
+            <m:sup>
+              <m:r>
+                <w:rPr>
+                  <w:rFonts w:ascii="Cambria Math" w:hAnsi="Cambria Math" w:cs="Calibri"/>
+                  <w:lang w:val="en-US"/>
+                </w:rPr>
+                <m:t>2</m:t>
+              </m:r>
+            </m:sup>
+          </m:sSup>
+          <m:r>
+            <w:rPr>
+              <w:rFonts w:ascii="Cambria Math" w:hAnsi="Cambria Math" w:cs="Calibri"/>
+              <w:lang w:val="en-US"/>
+            </w:rPr>
+            <m:t>+c+</m:t>
+          </m:r>
+          <m:sSub>
+            <m:sSubPr>
+              <m:ctrlPr>
+                <w:rPr>
+                  <w:rFonts w:ascii="Cambria Math" w:hAnsi="Cambria Math" w:cs="Calibri"/>
+                  <w:i/>
+                  <w:lang w:val="en-US"/>
+                </w:rPr>
+              </m:ctrlPr>
+            </m:sSubPr>
+            <m:e>
+              <m:r>
+                <w:rPr>
+                  <w:rFonts w:ascii="Cambria Math" w:hAnsi="Cambria Math" w:cs="Calibri"/>
+                  <w:lang w:val="en-US"/>
+                </w:rPr>
+                <m:t>A</m:t>
+              </m:r>
+            </m:e>
+            <m:sub>
+              <m:r>
+                <w:rPr>
+                  <w:rFonts w:ascii="Cambria Math" w:hAnsi="Cambria Math" w:cs="Calibri"/>
+                  <w:lang w:val="en-US"/>
+                </w:rPr>
+                <m:t>0</m:t>
+              </m:r>
+            </m:sub>
+          </m:sSub>
+          <m:r>
+            <w:rPr>
+              <w:rFonts w:ascii="Cambria Math" w:hAnsi="Cambria Math" w:cs="Calibri"/>
+              <w:lang w:val="en-US"/>
+            </w:rPr>
+            <m:t>⋅</m:t>
+          </m:r>
+          <m:r>
+            <m:rPr>
+              <m:sty m:val="p"/>
+            </m:rPr>
+            <w:rPr>
+              <w:rFonts w:ascii="Cambria Math" w:hAnsi="Cambria Math" w:cs="Calibri"/>
+              <w:lang w:val="en-US"/>
+            </w:rPr>
+            <m:t>sin⁡</m:t>
+          </m:r>
+          <m:r>
+            <w:rPr>
+              <w:rFonts w:ascii="Cambria Math" w:hAnsi="Cambria Math" w:cs="Calibri"/>
+              <w:lang w:val="en-US"/>
+            </w:rPr>
+            <m:t>(</m:t>
+          </m:r>
+          <m:f>
+            <m:fPr>
+              <m:ctrlPr>
+                <w:rPr>
+                  <w:rFonts w:ascii="Cambria Math" w:hAnsi="Cambria Math" w:cs="Calibri"/>
+                  <w:i/>
+                  <w:lang w:val="en-US"/>
+                </w:rPr>
+              </m:ctrlPr>
+            </m:fPr>
+            <m:num>
+              <m:r>
+                <w:rPr>
+                  <w:rFonts w:ascii="Cambria Math" w:hAnsi="Cambria Math" w:cs="Calibri"/>
+                  <w:lang w:val="en-US"/>
+                </w:rPr>
+                <m:t>2π</m:t>
+              </m:r>
+            </m:num>
+            <m:den>
+              <m:r>
+                <w:rPr>
+                  <w:rFonts w:ascii="Cambria Math" w:hAnsi="Cambria Math" w:cs="Calibri"/>
+                  <w:lang w:val="en-US"/>
+                </w:rPr>
+                <m:t>l</m:t>
+              </m:r>
+            </m:den>
+          </m:f>
+          <m:r>
+            <w:rPr>
+              <w:rFonts w:ascii="Cambria Math" w:hAnsi="Cambria Math" w:cs="Calibri"/>
+              <w:lang w:val="en-US"/>
+            </w:rPr>
+            <m:t>⋅dz+</m:t>
+          </m:r>
+          <m:sSub>
+            <m:sSubPr>
+              <m:ctrlPr>
+                <w:rPr>
+                  <w:rFonts w:ascii="Cambria Math" w:hAnsi="Cambria Math" w:cs="Calibri"/>
+                  <w:i/>
+                  <w:lang w:val="en-US"/>
+                </w:rPr>
+              </m:ctrlPr>
+            </m:sSubPr>
+            <m:e>
+              <m:r>
+                <w:rPr>
+                  <w:rFonts w:ascii="Cambria Math" w:hAnsi="Cambria Math" w:cs="Calibri"/>
+                  <w:lang w:val="en-US"/>
+                </w:rPr>
+                <m:t>ϕ</m:t>
+              </m:r>
+            </m:e>
+            <m:sub>
+              <m:r>
+                <w:rPr>
+                  <w:rFonts w:ascii="Cambria Math" w:hAnsi="Cambria Math" w:cs="Calibri"/>
+                  <w:lang w:val="en-US"/>
+                </w:rPr>
+                <m:t>0</m:t>
+              </m:r>
+            </m:sub>
+          </m:sSub>
+          <m:r>
+            <w:rPr>
+              <w:rFonts w:ascii="Cambria Math" w:hAnsi="Cambria Math" w:cs="Calibri"/>
+              <w:lang w:val="en-US"/>
+            </w:rPr>
+            <m:t>)</m:t>
+          </m:r>
+        </m:oMath>
+      </m:oMathPara>
     </w:p>
     <w:p>
       <w:pPr>
-        <w:rPr>
-          <w:rFonts w:ascii="Calibri" w:hAnsi="Calibri" w:cs="Calibri"/>
-          <w:lang w:val="en-US"/>
+        <w:keepNext/>
+      </w:pPr>
+      <w:r>
+        <w:rPr>
+          <w:rFonts w:ascii="Calibri" w:hAnsi="Calibri" w:cs="Calibri"/>
+          <w:noProof/>
+          <w:lang w:val="en-US"/>
+        </w:rPr>
+        <w:lastRenderedPageBreak/>
+        <w:drawing>
+          <wp:inline distT="0" distB="0" distL="0" distR="0" wp14:anchorId="01BD2114" wp14:editId="746A1FAD">
+            <wp:extent cx="5731510" cy="4767580"/>
+            <wp:effectExtent l="0" t="0" r="2540" b="0"/>
+            <wp:docPr id="639664466" name="Picture 1" descr="A graph of different colored lines&#10;&#10;Description automatically generated with medium confidence"/>
+            <wp:cNvGraphicFramePr>
+              <a:graphicFrameLocks xmlns:a="http://schemas.openxmlformats.org/drawingml/2006/main" noChangeAspect="1"/>
+            </wp:cNvGraphicFramePr>
+            <a:graphic xmlns:a="http://schemas.openxmlformats.org/drawingml/2006/main">
+              <a:graphicData uri="http://schemas.openxmlformats.org/drawingml/2006/picture">
+                <pic:pic xmlns:pic="http://schemas.openxmlformats.org/drawingml/2006/picture">
+                  <pic:nvPicPr>
+                    <pic:cNvPr id="639664466" name="Picture 1" descr="A graph of different colored lines&#10;&#10;Description automatically generated with medium confidence"/>
+                    <pic:cNvPicPr/>
+                  </pic:nvPicPr>
+                  <pic:blipFill>
+                    <a:blip r:embed="rId15">
+                      <a:extLst>
+                        <a:ext uri="{28A0092B-C50C-407E-A947-70E740481C1C}">
+                          <a14:useLocalDpi xmlns:a14="http://schemas.microsoft.com/office/drawing/2010/main" val="0"/>
+                        </a:ext>
+                      </a:extLst>
+                    </a:blip>
+                    <a:stretch>
+                      <a:fillRect/>
+                    </a:stretch>
+                  </pic:blipFill>
+                  <pic:spPr>
+                    <a:xfrm>
+                      <a:off x="0" y="0"/>
+                      <a:ext cx="5731510" cy="4767580"/>
+                    </a:xfrm>
+                    <a:prstGeom prst="rect">
+                      <a:avLst/>
+                    </a:prstGeom>
+                  </pic:spPr>
+                </pic:pic>
+              </a:graphicData>
+            </a:graphic>
+          </wp:inline>
+        </w:drawing>
+      </w:r>
+    </w:p>
+    <w:p>
+      <w:pPr>
+        <w:pStyle w:val="Caption"/>
+        <w:jc w:val="center"/>
+      </w:pPr>
+      <w:r>
+        <w:t xml:space="preserve">Figure </w:t>
+      </w:r>
+      <w:r>
+        <w:fldChar w:fldCharType="begin"/>
+      </w:r>
+      <w:r>
+        <w:instrText xml:space="preserve"> SEQ Figure \* ARABIC </w:instrText>
+      </w:r>
+      <w:r>
+        <w:fldChar w:fldCharType="separate"/>
+      </w:r>
+      <w:r>
+        <w:rPr>
+          <w:noProof/>
+        </w:rPr>
+        <w:t>8</w:t>
+      </w:r>
+      <w:r>
+        <w:fldChar w:fldCharType="end"/>
+      </w:r>
+      <w:r>
+        <w:t>. Measured data (top), spectrum of the measured data (middle and bottom)</w:t>
+      </w:r>
+      <w:r>
+        <w:t>.</w:t>
+      </w:r>
+    </w:p>
+    <w:p>
+      <w:pPr>
+        <w:rPr>
+          <w:rFonts w:ascii="Calibri" w:hAnsi="Calibri" w:cs="Calibri"/>
+          <w:lang w:val="en-US"/>
+        </w:rPr>
+      </w:pPr>
+      <w:r>
+        <w:rPr>
+          <w:rFonts w:ascii="Calibri" w:hAnsi="Calibri" w:cs="Calibri"/>
+          <w:lang w:val="en-US"/>
+        </w:rPr>
+        <w:t xml:space="preserve">The results from </w:t>
+      </w:r>
+      <w:r>
+        <w:rPr>
+          <w:rFonts w:ascii="Calibri" w:hAnsi="Calibri" w:cs="Calibri"/>
+          <w:b/>
+          <w:bCs/>
+          <w:lang w:val="en-US"/>
+        </w:rPr>
+        <w:t>Markov chain Monte Carlo sampling</w:t>
+      </w:r>
+      <w:r>
+        <w:rPr>
+          <w:rFonts w:ascii="Calibri" w:hAnsi="Calibri" w:cs="Calibri"/>
+          <w:lang w:val="en-US"/>
+        </w:rPr>
+        <w:t xml:space="preserve"> for the data of the detector at 93cm. ‘test_93cm’ are shown below:</w:t>
+      </w:r>
+    </w:p>
+    <w:p>
+      <w:pPr>
+        <w:keepNext/>
+      </w:pPr>
+      <w:r>
+        <w:rPr>
+          <w:rFonts w:ascii="Calibri" w:hAnsi="Calibri" w:cs="Calibri"/>
+          <w:noProof/>
+          <w:lang w:val="en-US"/>
+        </w:rPr>
+        <w:drawing>
+          <wp:anchor distT="0" distB="0" distL="114300" distR="114300" simplePos="0" relativeHeight="251674624" behindDoc="0" locked="0" layoutInCell="1" allowOverlap="1" wp14:anchorId="724DDACA" wp14:editId="6AEE205C">
+            <wp:simplePos x="0" y="0"/>
+            <wp:positionH relativeFrom="margin">
+              <wp:posOffset>2745201</wp:posOffset>
+            </wp:positionH>
+            <wp:positionV relativeFrom="paragraph">
+              <wp:posOffset>4122</wp:posOffset>
+            </wp:positionV>
+            <wp:extent cx="2900580" cy="2415396"/>
+            <wp:effectExtent l="0" t="0" r="0" b="4445"/>
+            <wp:wrapNone/>
+            <wp:docPr id="755301862" name="Picture 4" descr="A graph of a graph of a graph&#10;&#10;Description automatically generated with medium confidence"/>
+            <wp:cNvGraphicFramePr>
+              <a:graphicFrameLocks xmlns:a="http://schemas.openxmlformats.org/drawingml/2006/main" noChangeAspect="1"/>
+            </wp:cNvGraphicFramePr>
+            <a:graphic xmlns:a="http://schemas.openxmlformats.org/drawingml/2006/main">
+              <a:graphicData uri="http://schemas.openxmlformats.org/drawingml/2006/picture">
+                <pic:pic xmlns:pic="http://schemas.openxmlformats.org/drawingml/2006/picture">
+                  <pic:nvPicPr>
+                    <pic:cNvPr id="755301862" name="Picture 4" descr="A graph of a graph of a graph&#10;&#10;Description automatically generated with medium confidence"/>
+                    <pic:cNvPicPr/>
+                  </pic:nvPicPr>
+                  <pic:blipFill>
+                    <a:blip r:embed="rId16" cstate="print">
+                      <a:extLst>
+                        <a:ext uri="{28A0092B-C50C-407E-A947-70E740481C1C}">
+                          <a14:useLocalDpi xmlns:a14="http://schemas.microsoft.com/office/drawing/2010/main" val="0"/>
+                        </a:ext>
+                      </a:extLst>
+                    </a:blip>
+                    <a:stretch>
+                      <a:fillRect/>
+                    </a:stretch>
+                  </pic:blipFill>
+                  <pic:spPr>
+                    <a:xfrm>
+                      <a:off x="0" y="0"/>
+                      <a:ext cx="2900580" cy="2415396"/>
+                    </a:xfrm>
+                    <a:prstGeom prst="rect">
+                      <a:avLst/>
+                    </a:prstGeom>
+                  </pic:spPr>
+                </pic:pic>
+              </a:graphicData>
+            </a:graphic>
+            <wp14:sizeRelH relativeFrom="page">
+              <wp14:pctWidth>0</wp14:pctWidth>
+            </wp14:sizeRelH>
+            <wp14:sizeRelV relativeFrom="page">
+              <wp14:pctHeight>0</wp14:pctHeight>
+            </wp14:sizeRelV>
+          </wp:anchor>
+        </w:drawing>
+      </w:r>
+      <w:r>
+        <w:rPr>
+          <w:rFonts w:ascii="Calibri" w:hAnsi="Calibri" w:cs="Calibri"/>
+          <w:noProof/>
+          <w:lang w:val="en-US"/>
+        </w:rPr>
+        <w:drawing>
+          <wp:inline distT="0" distB="0" distL="0" distR="0" wp14:anchorId="2ECBEF7E" wp14:editId="1F0A5867">
+            <wp:extent cx="2615952" cy="2562045"/>
+            <wp:effectExtent l="0" t="0" r="0" b="0"/>
+            <wp:docPr id="543561873" name="Picture 3" descr="A graph of a diagram&#10;&#10;Description automatically generated with medium confidence"/>
+            <wp:cNvGraphicFramePr>
+              <a:graphicFrameLocks xmlns:a="http://schemas.openxmlformats.org/drawingml/2006/main" noChangeAspect="1"/>
+            </wp:cNvGraphicFramePr>
+            <a:graphic xmlns:a="http://schemas.openxmlformats.org/drawingml/2006/main">
+              <a:graphicData uri="http://schemas.openxmlformats.org/drawingml/2006/picture">
+                <pic:pic xmlns:pic="http://schemas.openxmlformats.org/drawingml/2006/picture">
+                  <pic:nvPicPr>
+                    <pic:cNvPr id="543561873" name="Picture 3" descr="A graph of a diagram&#10;&#10;Description automatically generated with medium confidence"/>
+                    <pic:cNvPicPr/>
+                  </pic:nvPicPr>
+                  <pic:blipFill>
+                    <a:blip r:embed="rId17" cstate="print">
+                      <a:extLst>
+                        <a:ext uri="{28A0092B-C50C-407E-A947-70E740481C1C}">
+                          <a14:useLocalDpi xmlns:a14="http://schemas.microsoft.com/office/drawing/2010/main" val="0"/>
+                        </a:ext>
+                      </a:extLst>
+                    </a:blip>
+                    <a:stretch>
+                      <a:fillRect/>
+                    </a:stretch>
+                  </pic:blipFill>
+                  <pic:spPr>
+                    <a:xfrm>
+                      <a:off x="0" y="0"/>
+                      <a:ext cx="2627472" cy="2573328"/>
+                    </a:xfrm>
+                    <a:prstGeom prst="rect">
+                      <a:avLst/>
+                    </a:prstGeom>
+                  </pic:spPr>
+                </pic:pic>
+              </a:graphicData>
+            </a:graphic>
+          </wp:inline>
+        </w:drawing>
+      </w:r>
+    </w:p>
+    <w:p>
+      <w:pPr>
+        <w:pStyle w:val="Caption"/>
+      </w:pPr>
+      <w:r>
+        <w:t xml:space="preserve">Figure </w:t>
+      </w:r>
+      <w:r>
+        <w:fldChar w:fldCharType="begin"/>
+      </w:r>
+      <w:r>
+        <w:instrText xml:space="preserve"> SEQ Figure \* ARABIC </w:instrText>
+      </w:r>
+      <w:r>
+        <w:fldChar w:fldCharType="separate"/>
+      </w:r>
+      <w:r>
+        <w:rPr>
+          <w:noProof/>
+        </w:rPr>
+        <w:t>9</w:t>
+      </w:r>
+      <w:r>
+        <w:fldChar w:fldCharType="end"/>
+      </w:r>
+      <w:r>
+        <w:t>. Fitted parameters and their deviations (left). Residual between the fitted parabolic curve and the measured data (right).</w:t>
+      </w:r>
+    </w:p>
+    <w:p>
+      <w:pPr>
+        <w:rPr>
+          <w:rFonts w:ascii="Calibri" w:hAnsi="Calibri" w:cs="Calibri"/>
+        </w:rPr>
+      </w:pPr>
+      <w:r>
+        <w:rPr>
+          <w:rFonts w:ascii="Calibri" w:hAnsi="Calibri" w:cs="Calibri"/>
+          <w:noProof/>
+        </w:rPr>
+        <w:lastRenderedPageBreak/>
+        <w:drawing>
+          <wp:inline distT="0" distB="0" distL="0" distR="0" wp14:anchorId="18F1870C" wp14:editId="6F7920F3">
+            <wp:extent cx="5221234" cy="3950216"/>
+            <wp:effectExtent l="0" t="0" r="0" b="0"/>
+            <wp:docPr id="1941766306" name="Picture 5" descr="A graph of a number of polygons&#10;&#10;Description automatically generated"/>
+            <wp:cNvGraphicFramePr>
+              <a:graphicFrameLocks xmlns:a="http://schemas.openxmlformats.org/drawingml/2006/main" noChangeAspect="1"/>
+            </wp:cNvGraphicFramePr>
+            <a:graphic xmlns:a="http://schemas.openxmlformats.org/drawingml/2006/main">
+              <a:graphicData uri="http://schemas.openxmlformats.org/drawingml/2006/picture">
+                <pic:pic xmlns:pic="http://schemas.openxmlformats.org/drawingml/2006/picture">
+                  <pic:nvPicPr>
+                    <pic:cNvPr id="1941766306" name="Picture 5" descr="A graph of a number of polygons&#10;&#10;Description automatically generated"/>
+                    <pic:cNvPicPr/>
+                  </pic:nvPicPr>
+                  <pic:blipFill>
+                    <a:blip r:embed="rId18">
+                      <a:extLst>
+                        <a:ext uri="{28A0092B-C50C-407E-A947-70E740481C1C}">
+                          <a14:useLocalDpi xmlns:a14="http://schemas.microsoft.com/office/drawing/2010/main" val="0"/>
+                        </a:ext>
+                      </a:extLst>
+                    </a:blip>
+                    <a:stretch>
+                      <a:fillRect/>
+                    </a:stretch>
+                  </pic:blipFill>
+                  <pic:spPr>
+                    <a:xfrm>
+                      <a:off x="0" y="0"/>
+                      <a:ext cx="5221234" cy="3950216"/>
+                    </a:xfrm>
+                    <a:prstGeom prst="rect">
+                      <a:avLst/>
+                    </a:prstGeom>
+                  </pic:spPr>
+                </pic:pic>
+              </a:graphicData>
+            </a:graphic>
+          </wp:inline>
+        </w:drawing>
+      </w:r>
+    </w:p>
+    <w:p>
+      <w:pPr>
+        <w:jc w:val="center"/>
+        <w:rPr>
+          <w:rFonts w:ascii="Calibri" w:hAnsi="Calibri" w:cs="Calibri"/>
+        </w:rPr>
+      </w:pPr>
+      <w:r>
+        <w:rPr>
+          <w:rFonts w:ascii="Calibri" w:hAnsi="Calibri" w:cs="Calibri"/>
+          <w:noProof/>
+        </w:rPr>
+        <w:drawing>
+          <wp:inline distT="0" distB="0" distL="0" distR="0" wp14:anchorId="466423CA" wp14:editId="2989F497">
+            <wp:extent cx="5296619" cy="4405829"/>
+            <wp:effectExtent l="0" t="0" r="0" b="0"/>
+            <wp:docPr id="639413122" name="Picture 6" descr="A graph of a graph of a graph&#10;&#10;Description automatically generated with medium confidence"/>
+            <wp:cNvGraphicFramePr>
+              <a:graphicFrameLocks xmlns:a="http://schemas.openxmlformats.org/drawingml/2006/main" noChangeAspect="1"/>
+            </wp:cNvGraphicFramePr>
+            <a:graphic xmlns:a="http://schemas.openxmlformats.org/drawingml/2006/main">
+              <a:graphicData uri="http://schemas.openxmlformats.org/drawingml/2006/picture">
+                <pic:pic xmlns:pic="http://schemas.openxmlformats.org/drawingml/2006/picture">
+                  <pic:nvPicPr>
+                    <pic:cNvPr id="639413122" name="Picture 6" descr="A graph of a graph of a graph&#10;&#10;Description automatically generated with medium confidence"/>
+                    <pic:cNvPicPr/>
+                  </pic:nvPicPr>
+                  <pic:blipFill>
+                    <a:blip r:embed="rId19">
+                      <a:extLst>
+                        <a:ext uri="{28A0092B-C50C-407E-A947-70E740481C1C}">
+                          <a14:useLocalDpi xmlns:a14="http://schemas.microsoft.com/office/drawing/2010/main" val="0"/>
+                        </a:ext>
+                      </a:extLst>
+                    </a:blip>
+                    <a:stretch>
+                      <a:fillRect/>
+                    </a:stretch>
+                  </pic:blipFill>
+                  <pic:spPr>
+                    <a:xfrm>
+                      <a:off x="0" y="0"/>
+                      <a:ext cx="5301266" cy="4409694"/>
+                    </a:xfrm>
+                    <a:prstGeom prst="rect">
+                      <a:avLst/>
+                    </a:prstGeom>
+                  </pic:spPr>
+                </pic:pic>
+              </a:graphicData>
+            </a:graphic>
+          </wp:inline>
+        </w:drawing>
+      </w:r>
+    </w:p>
+    <w:p>
+      <w:pPr>
+        <w:jc w:val="center"/>
+        <w:rPr>
+          <w:rFonts w:ascii="Calibri" w:hAnsi="Calibri" w:cs="Calibri"/>
+        </w:rPr>
+      </w:pPr>
+    </w:p>
+    <w:p>
+      <w:pPr>
+        <w:rPr>
+          <w:rFonts w:ascii="Calibri" w:hAnsi="Calibri" w:cs="Calibri"/>
+        </w:rPr>
+      </w:pPr>
+      <w:r>
+        <w:rPr>
+          <w:rFonts w:ascii="Calibri" w:hAnsi="Calibri" w:cs="Calibri"/>
+          <w:noProof/>
+        </w:rPr>
+        <w:lastRenderedPageBreak/>
+        <w:drawing>
+          <wp:inline distT="0" distB="0" distL="0" distR="0" wp14:anchorId="063E2F5B" wp14:editId="47A69CFD">
+            <wp:extent cx="5219065" cy="3950970"/>
+            <wp:effectExtent l="0" t="0" r="635" b="0"/>
+            <wp:docPr id="675840639" name="Picture 8"/>
+            <wp:cNvGraphicFramePr>
+              <a:graphicFrameLocks xmlns:a="http://schemas.openxmlformats.org/drawingml/2006/main" noChangeAspect="1"/>
+            </wp:cNvGraphicFramePr>
+            <a:graphic xmlns:a="http://schemas.openxmlformats.org/drawingml/2006/main">
+              <a:graphicData uri="http://schemas.openxmlformats.org/drawingml/2006/picture">
+                <pic:pic xmlns:pic="http://schemas.openxmlformats.org/drawingml/2006/picture">
+                  <pic:nvPicPr>
+                    <pic:cNvPr id="0" name="Picture 3"/>
+                    <pic:cNvPicPr>
+                      <a:picLocks noChangeAspect="1" noChangeArrowheads="1"/>
+                    </pic:cNvPicPr>
+                  </pic:nvPicPr>
+                  <pic:blipFill>
+                    <a:blip r:embed="rId20">
+                      <a:extLst>
+                        <a:ext uri="{28A0092B-C50C-407E-A947-70E740481C1C}">
+                          <a14:useLocalDpi xmlns:a14="http://schemas.microsoft.com/office/drawing/2010/main" val="0"/>
+                        </a:ext>
+                      </a:extLst>
+                    </a:blip>
+                    <a:srcRect/>
+                    <a:stretch>
+                      <a:fillRect/>
+                    </a:stretch>
+                  </pic:blipFill>
+                  <pic:spPr bwMode="auto">
+                    <a:xfrm>
+                      <a:off x="0" y="0"/>
+                      <a:ext cx="5219065" cy="3950970"/>
+                    </a:xfrm>
+                    <a:prstGeom prst="rect">
+                      <a:avLst/>
+                    </a:prstGeom>
+                    <a:noFill/>
+                    <a:ln>
+                      <a:noFill/>
+                    </a:ln>
+                  </pic:spPr>
+                </pic:pic>
+              </a:graphicData>
+            </a:graphic>
+          </wp:inline>
+        </w:drawing>
+      </w:r>
+      <w:r>
+        <w:rPr>
+          <w:rFonts w:ascii="Calibri" w:hAnsi="Calibri" w:cs="Calibri"/>
+          <w:noProof/>
+        </w:rPr>
+        <w:drawing>
+          <wp:inline distT="0" distB="0" distL="0" distR="0" wp14:anchorId="537F71D5" wp14:editId="2C8D6EA4">
+            <wp:extent cx="5141343" cy="4274383"/>
+            <wp:effectExtent l="0" t="0" r="2540" b="0"/>
+            <wp:docPr id="377112917" name="Picture 9"/>
+            <wp:cNvGraphicFramePr>
+              <a:graphicFrameLocks xmlns:a="http://schemas.openxmlformats.org/drawingml/2006/main" noChangeAspect="1"/>
+            </wp:cNvGraphicFramePr>
+            <a:graphic xmlns:a="http://schemas.openxmlformats.org/drawingml/2006/main">
+              <a:graphicData uri="http://schemas.openxmlformats.org/drawingml/2006/picture">
+                <pic:pic xmlns:pic="http://schemas.openxmlformats.org/drawingml/2006/picture">
+                  <pic:nvPicPr>
+                    <pic:cNvPr id="0" name="Picture 4"/>
+                    <pic:cNvPicPr>
+                      <a:picLocks noChangeAspect="1" noChangeArrowheads="1"/>
+                    </pic:cNvPicPr>
+                  </pic:nvPicPr>
+                  <pic:blipFill>
+                    <a:blip r:embed="rId21">
+                      <a:extLst>
+                        <a:ext uri="{28A0092B-C50C-407E-A947-70E740481C1C}">
+                          <a14:useLocalDpi xmlns:a14="http://schemas.microsoft.com/office/drawing/2010/main" val="0"/>
+                        </a:ext>
+                      </a:extLst>
+                    </a:blip>
+                    <a:srcRect/>
+                    <a:stretch>
+                      <a:fillRect/>
+                    </a:stretch>
+                  </pic:blipFill>
+                  <pic:spPr bwMode="auto">
+                    <a:xfrm>
+                      <a:off x="0" y="0"/>
+                      <a:ext cx="5145191" cy="4277582"/>
+                    </a:xfrm>
+                    <a:prstGeom prst="rect">
+                      <a:avLst/>
+                    </a:prstGeom>
+                    <a:noFill/>
+                    <a:ln>
+                      <a:noFill/>
+                    </a:ln>
+                  </pic:spPr>
+                </pic:pic>
+              </a:graphicData>
+            </a:graphic>
+          </wp:inline>
+        </w:drawing>
+      </w:r>
+    </w:p>
+    <w:p>
+      <w:pPr>
+        <w:rPr>
+          <w:rFonts w:ascii="Calibri" w:hAnsi="Calibri" w:cs="Calibri"/>
+        </w:rPr>
+      </w:pPr>
+    </w:p>
+    <w:p>
+      <w:pPr>
+        <w:rPr>
+          <w:rFonts w:ascii="Calibri" w:hAnsi="Calibri" w:cs="Calibri"/>
+        </w:rPr>
+      </w:pPr>
+      <w:r>
+        <w:rPr>
+          <w:rFonts w:ascii="Calibri" w:hAnsi="Calibri" w:cs="Calibri"/>
+        </w:rPr>
+        <w:lastRenderedPageBreak/>
+        <w:t>Results at 1.47 m:</w:t>
+      </w:r>
+    </w:p>
+    <w:p>
+      <w:pPr>
+        <w:rPr>
+          <w:rFonts w:ascii="Calibri" w:hAnsi="Calibri" w:cs="Calibri"/>
         </w:rPr>
       </w:pPr>
     </w:p>

</xml_diff>